<commit_message>
Changes made to the document by tiago and Eduard
</commit_message>
<xml_diff>
--- a/Databaseassignment.docx
+++ b/Databaseassignment.docx
@@ -1,6 +1,6 @@
 
 <file path=word/document.xml><?xml version="1.0" encoding="utf-8"?>
-<w:document xmlns:wpc="http://schemas.microsoft.com/office/word/2010/wordprocessingCanvas" xmlns:cx="http://schemas.microsoft.com/office/drawing/2014/chartex" xmlns:cx1="http://schemas.microsoft.com/office/drawing/2015/9/8/chartex" xmlns:cx2="http://schemas.microsoft.com/office/drawing/2015/10/21/chartex" xmlns:cx3="http://schemas.microsoft.com/office/drawing/2016/5/9/chartex" xmlns:cx4="http://schemas.microsoft.com/office/drawing/2016/5/10/chartex" xmlns:cx5="http://schemas.microsoft.com/office/drawing/2016/5/11/chartex" xmlns:cx6="http://schemas.microsoft.com/office/drawing/2016/5/12/chartex" xmlns:cx7="http://schemas.microsoft.com/office/drawing/2016/5/13/chartex" xmlns:cx8="http://schemas.microsoft.com/office/drawing/2016/5/14/chartex" xmlns:mc="http://schemas.openxmlformats.org/markup-compatibility/2006" xmlns:aink="http://schemas.microsoft.com/office/drawing/2016/ink" xmlns:am3d="http://schemas.microsoft.com/office/drawing/2017/model3d" xmlns:o="urn:schemas-microsoft-com:office:office" xmlns:r="http://schemas.openxmlformats.org/officeDocument/2006/relationships" xmlns:m="http://schemas.openxmlformats.org/officeDocument/2006/math" xmlns:v="urn:schemas-microsoft-com:vml" xmlns:wp14="http://schemas.microsoft.com/office/word/2010/wordprocessingDrawing" xmlns:wp="http://schemas.openxmlformats.org/drawingml/2006/wordprocessingDrawing" xmlns:w10="urn:schemas-microsoft-com:office:word" xmlns:w="http://schemas.openxmlformats.org/wordprocessingml/2006/main" xmlns:w14="http://schemas.microsoft.com/office/word/2010/wordml" xmlns:w15="http://schemas.microsoft.com/office/word/2012/wordml" xmlns:w16cid="http://schemas.microsoft.com/office/word/2016/wordml/cid" xmlns:w16se="http://schemas.microsoft.com/office/word/2015/wordml/symex" xmlns:wpg="http://schemas.microsoft.com/office/word/2010/wordprocessingGroup" xmlns:wpi="http://schemas.microsoft.com/office/word/2010/wordprocessingInk" xmlns:wne="http://schemas.microsoft.com/office/word/2006/wordml" xmlns:wps="http://schemas.microsoft.com/office/word/2010/wordprocessingShape" mc:Ignorable="w14 w15 w16se w16cid wp14">
+<w:document xmlns:wpc="http://schemas.microsoft.com/office/word/2010/wordprocessingCanvas" xmlns:mc="http://schemas.openxmlformats.org/markup-compatibility/2006" xmlns:o="urn:schemas-microsoft-com:office:office" xmlns:r="http://schemas.openxmlformats.org/officeDocument/2006/relationships" xmlns:m="http://schemas.openxmlformats.org/officeDocument/2006/math" xmlns:v="urn:schemas-microsoft-com:vml" xmlns:wp14="http://schemas.microsoft.com/office/word/2010/wordprocessingDrawing" xmlns:wp="http://schemas.openxmlformats.org/drawingml/2006/wordprocessingDrawing" xmlns:w10="urn:schemas-microsoft-com:office:word" xmlns:w="http://schemas.openxmlformats.org/wordprocessingml/2006/main" xmlns:w14="http://schemas.microsoft.com/office/word/2010/wordml" xmlns:w15="http://schemas.microsoft.com/office/word/2012/wordml" xmlns:wpg="http://schemas.microsoft.com/office/word/2010/wordprocessingGroup" xmlns:wpi="http://schemas.microsoft.com/office/word/2010/wordprocessingInk" xmlns:wne="http://schemas.microsoft.com/office/word/2006/wordml" xmlns:wps="http://schemas.microsoft.com/office/word/2010/wordprocessingShape" mc:Ignorable="w14 w15 wp14">
   <w:body>
     <w:p>
       <w:pPr>
@@ -11,8 +11,6 @@
           <w:sz w:val="24"/>
         </w:rPr>
       </w:pPr>
-      <w:bookmarkStart w:id="0" w:name="_GoBack"/>
-      <w:bookmarkEnd w:id="0"/>
       <w:r>
         <w:rPr>
           <w:b/>
@@ -55,7 +53,7 @@
     </w:p>
     <w:p>
       <w:pPr>
-        <w:pStyle w:val="BodyText"/>
+        <w:pStyle w:val="Textoindependiente"/>
         <w:rPr>
           <w:b/>
           <w:sz w:val="26"/>
@@ -64,7 +62,7 @@
     </w:p>
     <w:p>
       <w:pPr>
-        <w:pStyle w:val="BodyText"/>
+        <w:pStyle w:val="Textoindependiente"/>
         <w:rPr>
           <w:b/>
         </w:rPr>
@@ -89,7 +87,7 @@
     </w:p>
     <w:p>
       <w:pPr>
-        <w:pStyle w:val="BodyText"/>
+        <w:pStyle w:val="Textoindependiente"/>
         <w:ind w:left="100" w:right="2644"/>
       </w:pPr>
       <w:r>
@@ -122,7 +120,7 @@
     </w:p>
     <w:p>
       <w:pPr>
-        <w:pStyle w:val="BodyText"/>
+        <w:pStyle w:val="Textoindependiente"/>
         <w:rPr>
           <w:b/>
           <w:sz w:val="24"/>
@@ -131,7 +129,7 @@
     </w:p>
     <w:p>
       <w:pPr>
-        <w:pStyle w:val="BodyText"/>
+        <w:pStyle w:val="Textoindependiente"/>
         <w:spacing w:before="5"/>
         <w:rPr>
           <w:b/>
@@ -141,29 +139,173 @@
     </w:p>
     <w:p>
       <w:pPr>
-        <w:pStyle w:val="BodyText"/>
+        <w:pStyle w:val="Textoindependiente"/>
         <w:spacing w:before="1" w:line="276" w:lineRule="auto"/>
         <w:ind w:left="100" w:right="1399" w:firstLine="707"/>
         <w:jc w:val="both"/>
       </w:pPr>
       <w:r>
-        <w:t>We as a team have decided to create a complete database specifically for a library in our school, which allows administrative staff and students to constantly monitor the books. Basically we have created a series of tables that allow us to have total control of each of the books. We have created the table called Books which contains: Id_book, Title_book and Type_book. On the other hand we have the Students table: Id_student, Name_student, Gender and Course.</w:t>
-      </w:r>
-    </w:p>
-    <w:p>
-      <w:pPr>
-        <w:pStyle w:val="BodyText"/>
+        <w:t xml:space="preserve">We as a team have decided to create a complete database specifically for a library in our school, which allows administrative staff and students to constantly monitor the books. Basically we have created a series of tables that allow us to have total control of each of the books. We have created the table called Books which contains: </w:t>
+      </w:r>
+      <w:proofErr w:type="spellStart"/>
+      <w:r>
+        <w:t>Id_book</w:t>
+      </w:r>
+      <w:proofErr w:type="spellEnd"/>
+      <w:r>
+        <w:t xml:space="preserve">, </w:t>
+      </w:r>
+      <w:proofErr w:type="spellStart"/>
+      <w:r>
+        <w:t>Title_book</w:t>
+      </w:r>
+      <w:proofErr w:type="spellEnd"/>
+      <w:r>
+        <w:t xml:space="preserve"> and </w:t>
+      </w:r>
+      <w:proofErr w:type="spellStart"/>
+      <w:r>
+        <w:t>Type_book</w:t>
+      </w:r>
+      <w:proofErr w:type="spellEnd"/>
+      <w:r>
+        <w:t xml:space="preserve">. On the other hand we have the Students table: </w:t>
+      </w:r>
+      <w:proofErr w:type="spellStart"/>
+      <w:r>
+        <w:t>Id_student</w:t>
+      </w:r>
+      <w:proofErr w:type="spellEnd"/>
+      <w:r>
+        <w:t xml:space="preserve">, </w:t>
+      </w:r>
+      <w:proofErr w:type="spellStart"/>
+      <w:r>
+        <w:t>Name_student</w:t>
+      </w:r>
+      <w:proofErr w:type="spellEnd"/>
+      <w:r>
+        <w:t>, Gender and Course.</w:t>
+      </w:r>
+    </w:p>
+    <w:p>
+      <w:pPr>
+        <w:pStyle w:val="Textoindependiente"/>
         <w:spacing w:line="276" w:lineRule="auto"/>
         <w:ind w:left="100" w:right="1395" w:firstLine="707"/>
         <w:jc w:val="both"/>
       </w:pPr>
       <w:r>
-        <w:t>We have also created a table called Authors that contains: Id_author, Name_author, and Phone_number. Without leaving aside Publisher (Id_publisher, Name_publisher, Nacionality). The table called Bookaudy (Id_bookaudy, Action_bookaudy, Id_book, Action_date). And the relations tables Authors_books and Publisher_books.</w:t>
-      </w:r>
-    </w:p>
-    <w:p>
-      <w:pPr>
-        <w:pStyle w:val="BodyText"/>
+        <w:t xml:space="preserve">We have also created a table called Authors that contains: </w:t>
+      </w:r>
+      <w:proofErr w:type="spellStart"/>
+      <w:r>
+        <w:t>Id_author</w:t>
+      </w:r>
+      <w:proofErr w:type="spellEnd"/>
+      <w:r>
+        <w:t xml:space="preserve">, </w:t>
+      </w:r>
+      <w:proofErr w:type="spellStart"/>
+      <w:r>
+        <w:t>Name_author</w:t>
+      </w:r>
+      <w:proofErr w:type="spellEnd"/>
+      <w:r>
+        <w:t xml:space="preserve">, and </w:t>
+      </w:r>
+      <w:proofErr w:type="spellStart"/>
+      <w:r>
+        <w:t>Phone_number</w:t>
+      </w:r>
+      <w:proofErr w:type="spellEnd"/>
+      <w:r>
+        <w:t>. Without leaving aside Publisher (</w:t>
+      </w:r>
+      <w:proofErr w:type="spellStart"/>
+      <w:r>
+        <w:t>Id_publisher</w:t>
+      </w:r>
+      <w:proofErr w:type="spellEnd"/>
+      <w:r>
+        <w:t xml:space="preserve">, </w:t>
+      </w:r>
+      <w:proofErr w:type="spellStart"/>
+      <w:r>
+        <w:t>Name_publisher</w:t>
+      </w:r>
+      <w:proofErr w:type="spellEnd"/>
+      <w:r>
+        <w:t xml:space="preserve">, </w:t>
+      </w:r>
+      <w:proofErr w:type="spellStart"/>
+      <w:r>
+        <w:t>Nacionality</w:t>
+      </w:r>
+      <w:proofErr w:type="spellEnd"/>
+      <w:r>
+        <w:t xml:space="preserve">). The table called </w:t>
+      </w:r>
+      <w:proofErr w:type="spellStart"/>
+      <w:r>
+        <w:t>Bookaudy</w:t>
+      </w:r>
+      <w:proofErr w:type="spellEnd"/>
+      <w:r>
+        <w:t xml:space="preserve"> (</w:t>
+      </w:r>
+      <w:proofErr w:type="spellStart"/>
+      <w:r>
+        <w:t>Id_bookaudy</w:t>
+      </w:r>
+      <w:proofErr w:type="spellEnd"/>
+      <w:r>
+        <w:t xml:space="preserve">, </w:t>
+      </w:r>
+      <w:proofErr w:type="spellStart"/>
+      <w:r>
+        <w:t>Action_bookaudy</w:t>
+      </w:r>
+      <w:proofErr w:type="spellEnd"/>
+      <w:r>
+        <w:t xml:space="preserve">, </w:t>
+      </w:r>
+      <w:proofErr w:type="spellStart"/>
+      <w:r>
+        <w:t>Id_book</w:t>
+      </w:r>
+      <w:proofErr w:type="spellEnd"/>
+      <w:r>
+        <w:t xml:space="preserve">, </w:t>
+      </w:r>
+      <w:proofErr w:type="spellStart"/>
+      <w:r>
+        <w:t>Action_date</w:t>
+      </w:r>
+      <w:proofErr w:type="spellEnd"/>
+      <w:r>
+        <w:t xml:space="preserve">). And the relations tables </w:t>
+      </w:r>
+      <w:proofErr w:type="spellStart"/>
+      <w:r>
+        <w:t>Authors_books</w:t>
+      </w:r>
+      <w:proofErr w:type="spellEnd"/>
+      <w:r>
+        <w:t xml:space="preserve"> and </w:t>
+      </w:r>
+      <w:proofErr w:type="spellStart"/>
+      <w:r>
+        <w:t>Publisher_books</w:t>
+      </w:r>
+      <w:proofErr w:type="spellEnd"/>
+      <w:r>
+        <w:t>.</w:t>
+      </w:r>
+    </w:p>
+    <w:p>
+      <w:pPr>
+        <w:pStyle w:val="Textoindependiente"/>
         <w:spacing w:before="2"/>
         <w:rPr>
           <w:sz w:val="25"/>
@@ -172,7 +314,7 @@
     </w:p>
     <w:p>
       <w:pPr>
-        <w:pStyle w:val="BodyText"/>
+        <w:pStyle w:val="Textoindependiente"/>
         <w:spacing w:before="1"/>
         <w:ind w:left="808"/>
       </w:pPr>
@@ -182,7 +324,7 @@
     </w:p>
     <w:p>
       <w:pPr>
-        <w:pStyle w:val="BodyText"/>
+        <w:pStyle w:val="Textoindependiente"/>
         <w:rPr>
           <w:sz w:val="24"/>
         </w:rPr>
@@ -190,7 +332,7 @@
     </w:p>
     <w:p>
       <w:pPr>
-        <w:pStyle w:val="BodyText"/>
+        <w:pStyle w:val="Textoindependiente"/>
         <w:rPr>
           <w:sz w:val="24"/>
         </w:rPr>
@@ -198,7 +340,7 @@
     </w:p>
     <w:p>
       <w:pPr>
-        <w:pStyle w:val="BodyText"/>
+        <w:pStyle w:val="Textoindependiente"/>
         <w:rPr>
           <w:sz w:val="24"/>
         </w:rPr>
@@ -206,7 +348,7 @@
     </w:p>
     <w:p>
       <w:pPr>
-        <w:pStyle w:val="BodyText"/>
+        <w:pStyle w:val="Textoindependiente"/>
         <w:spacing w:before="1"/>
         <w:rPr>
           <w:sz w:val="19"/>
@@ -260,7 +402,7 @@
     </w:p>
     <w:p>
       <w:pPr>
-        <w:pStyle w:val="BodyText"/>
+        <w:pStyle w:val="Textoindependiente"/>
         <w:rPr>
           <w:sz w:val="20"/>
         </w:rPr>
@@ -268,7 +410,7 @@
     </w:p>
     <w:p>
       <w:pPr>
-        <w:pStyle w:val="BodyText"/>
+        <w:pStyle w:val="Textoindependiente"/>
         <w:rPr>
           <w:sz w:val="20"/>
         </w:rPr>
@@ -282,7 +424,7 @@
     </w:p>
     <w:p>
       <w:pPr>
-        <w:pStyle w:val="BodyText"/>
+        <w:pStyle w:val="Textoindependiente"/>
         <w:rPr>
           <w:sz w:val="23"/>
         </w:rPr>
@@ -290,6 +432,7 @@
       <w:r>
         <w:rPr>
           <w:noProof/>
+          <w:lang w:val="es-ES" w:eastAsia="es-ES"/>
         </w:rPr>
         <w:drawing>
           <wp:anchor distT="0" distB="0" distL="0" distR="0" simplePos="0" relativeHeight="251643904" behindDoc="0" locked="0" layoutInCell="1" allowOverlap="1" wp14:anchorId="5B301AB1" wp14:editId="5F7CDF1A">
@@ -354,7 +497,7 @@
     </w:p>
     <w:p>
       <w:pPr>
-        <w:pStyle w:val="BodyText"/>
+        <w:pStyle w:val="Textoindependiente"/>
         <w:spacing w:before="4"/>
         <w:rPr>
           <w:sz w:val="14"/>
@@ -363,7 +506,7 @@
     </w:p>
     <w:p>
       <w:pPr>
-        <w:pStyle w:val="BodyText"/>
+        <w:pStyle w:val="Textoindependiente"/>
         <w:spacing w:before="94"/>
         <w:ind w:left="100"/>
       </w:pPr>
@@ -422,6 +565,7 @@
       <w:r>
         <w:rPr>
           <w:noProof/>
+          <w:lang w:val="es-ES" w:eastAsia="es-ES"/>
         </w:rPr>
         <w:drawing>
           <wp:inline distT="0" distB="0" distL="0" distR="0" wp14:anchorId="536027AE" wp14:editId="731C5611">
@@ -483,6 +627,7 @@
       <w:r>
         <w:rPr>
           <w:noProof/>
+          <w:lang w:val="es-ES" w:eastAsia="es-ES"/>
         </w:rPr>
         <w:drawing>
           <wp:inline distT="0" distB="0" distL="0" distR="0" wp14:anchorId="5E3D6D12" wp14:editId="76F990D1">
@@ -537,6 +682,7 @@
       <w:r>
         <w:rPr>
           <w:noProof/>
+          <w:lang w:val="es-ES" w:eastAsia="es-ES"/>
         </w:rPr>
         <w:drawing>
           <wp:inline distT="0" distB="0" distL="0" distR="0" wp14:anchorId="665394CE" wp14:editId="27A8D1B8">
@@ -598,6 +744,7 @@
       <w:r>
         <w:rPr>
           <w:noProof/>
+          <w:lang w:val="es-ES" w:eastAsia="es-ES"/>
         </w:rPr>
         <w:lastRenderedPageBreak/>
         <w:drawing>
@@ -667,6 +814,7 @@
       <w:r>
         <w:rPr>
           <w:noProof/>
+          <w:lang w:val="es-ES" w:eastAsia="es-ES"/>
         </w:rPr>
         <w:drawing>
           <wp:inline distT="0" distB="0" distL="0" distR="0" wp14:anchorId="3755EB4F" wp14:editId="5F51B248">
@@ -721,6 +869,7 @@
       <w:r>
         <w:rPr>
           <w:noProof/>
+          <w:lang w:val="es-ES" w:eastAsia="es-ES"/>
         </w:rPr>
         <w:drawing>
           <wp:inline distT="0" distB="0" distL="0" distR="0" wp14:anchorId="58BAB8AA" wp14:editId="7C0A77F8">
@@ -789,6 +938,7 @@
       <w:r>
         <w:rPr>
           <w:noProof/>
+          <w:lang w:val="es-ES" w:eastAsia="es-ES"/>
         </w:rPr>
         <w:drawing>
           <wp:inline distT="0" distB="0" distL="0" distR="0" wp14:anchorId="00B44557" wp14:editId="40BE6B2D">
@@ -843,6 +993,7 @@
       <w:r>
         <w:rPr>
           <w:noProof/>
+          <w:lang w:val="es-ES" w:eastAsia="es-ES"/>
         </w:rPr>
         <w:drawing>
           <wp:inline distT="0" distB="0" distL="0" distR="0" wp14:anchorId="46E2CE26" wp14:editId="3A507501">
@@ -916,7 +1067,7 @@
     </w:p>
     <w:p>
       <w:pPr>
-        <w:pStyle w:val="BodyText"/>
+        <w:pStyle w:val="Textoindependiente"/>
         <w:spacing w:before="79" w:line="252" w:lineRule="exact"/>
         <w:ind w:left="100"/>
       </w:pPr>
@@ -927,7 +1078,7 @@
     </w:p>
     <w:p>
       <w:pPr>
-        <w:pStyle w:val="BodyText"/>
+        <w:pStyle w:val="Textoindependiente"/>
         <w:spacing w:line="252" w:lineRule="exact"/>
         <w:ind w:left="100"/>
       </w:pPr>
@@ -937,7 +1088,7 @@
     </w:p>
     <w:p>
       <w:pPr>
-        <w:pStyle w:val="ListParagraph"/>
+        <w:pStyle w:val="Prrafodelista"/>
         <w:numPr>
           <w:ilvl w:val="0"/>
           <w:numId w:val="1"/>
@@ -979,7 +1130,7 @@
     </w:p>
     <w:p>
       <w:pPr>
-        <w:pStyle w:val="BodyText"/>
+        <w:pStyle w:val="Textoindependiente"/>
         <w:spacing w:before="6"/>
         <w:rPr>
           <w:b/>
@@ -989,6 +1140,7 @@
       <w:r>
         <w:rPr>
           <w:noProof/>
+          <w:lang w:val="es-ES" w:eastAsia="es-ES"/>
         </w:rPr>
         <w:drawing>
           <wp:anchor distT="0" distB="0" distL="0" distR="0" simplePos="0" relativeHeight="251644928" behindDoc="0" locked="0" layoutInCell="1" allowOverlap="1" wp14:anchorId="5487CA60" wp14:editId="786BAE39">
@@ -1053,7 +1205,7 @@
     </w:p>
     <w:p>
       <w:pPr>
-        <w:pStyle w:val="BodyText"/>
+        <w:pStyle w:val="Textoindependiente"/>
         <w:rPr>
           <w:b/>
           <w:sz w:val="24"/>
@@ -1062,7 +1214,7 @@
     </w:p>
     <w:p>
       <w:pPr>
-        <w:pStyle w:val="BodyText"/>
+        <w:pStyle w:val="Textoindependiente"/>
         <w:rPr>
           <w:b/>
           <w:sz w:val="24"/>
@@ -1071,7 +1223,7 @@
     </w:p>
     <w:p>
       <w:pPr>
-        <w:pStyle w:val="ListParagraph"/>
+        <w:pStyle w:val="Prrafodelista"/>
         <w:numPr>
           <w:ilvl w:val="0"/>
           <w:numId w:val="1"/>
@@ -1098,7 +1250,7 @@
     </w:p>
     <w:p>
       <w:pPr>
-        <w:pStyle w:val="BodyText"/>
+        <w:pStyle w:val="Textoindependiente"/>
         <w:spacing w:line="251" w:lineRule="exact"/>
         <w:ind w:left="100"/>
         <w:rPr>
@@ -1117,7 +1269,7 @@
     </w:p>
     <w:p>
       <w:pPr>
-        <w:pStyle w:val="BodyText"/>
+        <w:pStyle w:val="Textoindependiente"/>
         <w:rPr>
           <w:b/>
           <w:sz w:val="20"/>
@@ -1126,7 +1278,7 @@
     </w:p>
     <w:p>
       <w:pPr>
-        <w:pStyle w:val="BodyText"/>
+        <w:pStyle w:val="Textoindependiente"/>
         <w:spacing w:before="7"/>
         <w:rPr>
           <w:b/>
@@ -1135,6 +1287,7 @@
       <w:r>
         <w:rPr>
           <w:noProof/>
+          <w:lang w:val="es-ES" w:eastAsia="es-ES"/>
         </w:rPr>
         <w:drawing>
           <wp:anchor distT="0" distB="0" distL="0" distR="0" simplePos="0" relativeHeight="251645952" behindDoc="0" locked="0" layoutInCell="1" allowOverlap="1" wp14:anchorId="5607A961" wp14:editId="7EF9E4FF">
@@ -1211,7 +1364,7 @@
     </w:p>
     <w:p>
       <w:pPr>
-        <w:pStyle w:val="BodyText"/>
+        <w:pStyle w:val="Textoindependiente"/>
         <w:ind w:left="100"/>
         <w:rPr>
           <w:sz w:val="20"/>
@@ -1221,6 +1374,7 @@
         <w:rPr>
           <w:noProof/>
           <w:sz w:val="20"/>
+          <w:lang w:val="es-ES" w:eastAsia="es-ES"/>
         </w:rPr>
         <w:lastRenderedPageBreak/>
         <w:drawing>
@@ -1275,7 +1429,7 @@
     </w:p>
     <w:p>
       <w:pPr>
-        <w:pStyle w:val="BodyText"/>
+        <w:pStyle w:val="Textoindependiente"/>
         <w:rPr>
           <w:b/>
           <w:sz w:val="20"/>
@@ -1284,7 +1438,7 @@
     </w:p>
     <w:p>
       <w:pPr>
-        <w:pStyle w:val="BodyText"/>
+        <w:pStyle w:val="Textoindependiente"/>
         <w:rPr>
           <w:b/>
           <w:sz w:val="20"/>
@@ -1293,7 +1447,7 @@
     </w:p>
     <w:p>
       <w:pPr>
-        <w:pStyle w:val="BodyText"/>
+        <w:pStyle w:val="Textoindependiente"/>
         <w:spacing w:before="10"/>
         <w:rPr>
           <w:b/>
@@ -1303,7 +1457,7 @@
     </w:p>
     <w:p>
       <w:pPr>
-        <w:pStyle w:val="ListParagraph"/>
+        <w:pStyle w:val="Prrafodelista"/>
         <w:numPr>
           <w:ilvl w:val="0"/>
           <w:numId w:val="1"/>
@@ -1330,7 +1484,7 @@
     </w:p>
     <w:p>
       <w:pPr>
-        <w:pStyle w:val="BodyText"/>
+        <w:pStyle w:val="Textoindependiente"/>
         <w:spacing w:line="246" w:lineRule="exact"/>
         <w:ind w:left="100"/>
       </w:pPr>
@@ -1340,7 +1494,7 @@
     </w:p>
     <w:p>
       <w:pPr>
-        <w:pStyle w:val="BodyText"/>
+        <w:pStyle w:val="Textoindependiente"/>
         <w:spacing w:before="9"/>
         <w:rPr>
           <w:sz w:val="13"/>
@@ -1349,6 +1503,7 @@
       <w:r>
         <w:rPr>
           <w:noProof/>
+          <w:lang w:val="es-ES" w:eastAsia="es-ES"/>
         </w:rPr>
         <w:drawing>
           <wp:anchor distT="0" distB="0" distL="0" distR="0" simplePos="0" relativeHeight="251646976" behindDoc="0" locked="0" layoutInCell="1" allowOverlap="1" wp14:anchorId="46EAB242" wp14:editId="34C56F76">
@@ -1413,7 +1568,7 @@
     </w:p>
     <w:p>
       <w:pPr>
-        <w:pStyle w:val="BodyText"/>
+        <w:pStyle w:val="Textoindependiente"/>
         <w:rPr>
           <w:sz w:val="24"/>
         </w:rPr>
@@ -1421,7 +1576,7 @@
     </w:p>
     <w:p>
       <w:pPr>
-        <w:pStyle w:val="BodyText"/>
+        <w:pStyle w:val="Textoindependiente"/>
         <w:rPr>
           <w:sz w:val="24"/>
         </w:rPr>
@@ -1429,7 +1584,7 @@
     </w:p>
     <w:p>
       <w:pPr>
-        <w:pStyle w:val="BodyText"/>
+        <w:pStyle w:val="Textoindependiente"/>
         <w:rPr>
           <w:sz w:val="24"/>
         </w:rPr>
@@ -1437,7 +1592,7 @@
     </w:p>
     <w:p>
       <w:pPr>
-        <w:pStyle w:val="BodyText"/>
+        <w:pStyle w:val="Textoindependiente"/>
         <w:rPr>
           <w:sz w:val="24"/>
         </w:rPr>
@@ -1445,7 +1600,7 @@
     </w:p>
     <w:p>
       <w:pPr>
-        <w:pStyle w:val="BodyText"/>
+        <w:pStyle w:val="Textoindependiente"/>
         <w:rPr>
           <w:sz w:val="24"/>
         </w:rPr>
@@ -1453,7 +1608,7 @@
     </w:p>
     <w:p>
       <w:pPr>
-        <w:pStyle w:val="BodyText"/>
+        <w:pStyle w:val="Textoindependiente"/>
         <w:rPr>
           <w:sz w:val="24"/>
         </w:rPr>
@@ -1461,7 +1616,7 @@
     </w:p>
     <w:p>
       <w:pPr>
-        <w:pStyle w:val="BodyText"/>
+        <w:pStyle w:val="Textoindependiente"/>
         <w:rPr>
           <w:sz w:val="24"/>
         </w:rPr>
@@ -1469,7 +1624,7 @@
     </w:p>
     <w:p>
       <w:pPr>
-        <w:pStyle w:val="BodyText"/>
+        <w:pStyle w:val="Textoindependiente"/>
         <w:rPr>
           <w:sz w:val="24"/>
         </w:rPr>
@@ -1477,7 +1632,7 @@
     </w:p>
     <w:p>
       <w:pPr>
-        <w:pStyle w:val="BodyText"/>
+        <w:pStyle w:val="Textoindependiente"/>
         <w:spacing w:before="208"/>
         <w:ind w:left="100"/>
       </w:pPr>
@@ -1487,7 +1642,7 @@
     </w:p>
     <w:p>
       <w:pPr>
-        <w:pStyle w:val="BodyText"/>
+        <w:pStyle w:val="Textoindependiente"/>
         <w:spacing w:before="2"/>
         <w:ind w:left="100"/>
       </w:pPr>
@@ -1497,7 +1652,7 @@
     </w:p>
     <w:p>
       <w:pPr>
-        <w:pStyle w:val="BodyText"/>
+        <w:pStyle w:val="Textoindependiente"/>
         <w:spacing w:before="9"/>
         <w:rPr>
           <w:sz w:val="21"/>
@@ -1506,7 +1661,7 @@
     </w:p>
     <w:p>
       <w:pPr>
-        <w:pStyle w:val="ListParagraph"/>
+        <w:pStyle w:val="Prrafodelista"/>
         <w:numPr>
           <w:ilvl w:val="0"/>
           <w:numId w:val="1"/>
@@ -1560,7 +1715,7 @@
     </w:p>
     <w:p>
       <w:pPr>
-        <w:pStyle w:val="BodyText"/>
+        <w:pStyle w:val="Textoindependiente"/>
         <w:ind w:left="100"/>
         <w:rPr>
           <w:sz w:val="20"/>
@@ -1570,6 +1725,7 @@
         <w:rPr>
           <w:noProof/>
           <w:sz w:val="20"/>
+          <w:lang w:val="es-ES" w:eastAsia="es-ES"/>
         </w:rPr>
         <w:lastRenderedPageBreak/>
         <w:drawing>
@@ -1624,7 +1780,7 @@
     </w:p>
     <w:p>
       <w:pPr>
-        <w:pStyle w:val="ListParagraph"/>
+        <w:pStyle w:val="Prrafodelista"/>
         <w:numPr>
           <w:ilvl w:val="0"/>
           <w:numId w:val="1"/>
@@ -1651,7 +1807,7 @@
     </w:p>
     <w:p>
       <w:pPr>
-        <w:pStyle w:val="BodyText"/>
+        <w:pStyle w:val="Textoindependiente"/>
         <w:spacing w:line="243" w:lineRule="exact"/>
         <w:ind w:left="100"/>
         <w:rPr>
@@ -1682,7 +1838,7 @@
     </w:p>
     <w:p>
       <w:pPr>
-        <w:pStyle w:val="BodyText"/>
+        <w:pStyle w:val="Textoindependiente"/>
         <w:ind w:left="100"/>
         <w:rPr>
           <w:sz w:val="20"/>
@@ -1692,6 +1848,7 @@
         <w:rPr>
           <w:noProof/>
           <w:sz w:val="20"/>
+          <w:lang w:val="es-ES" w:eastAsia="es-ES"/>
         </w:rPr>
         <w:lastRenderedPageBreak/>
         <w:drawing>
@@ -1746,7 +1903,7 @@
     </w:p>
     <w:p>
       <w:pPr>
-        <w:pStyle w:val="ListParagraph"/>
+        <w:pStyle w:val="Prrafodelista"/>
         <w:numPr>
           <w:ilvl w:val="0"/>
           <w:numId w:val="1"/>
@@ -1773,7 +1930,7 @@
     </w:p>
     <w:p>
       <w:pPr>
-        <w:pStyle w:val="BodyText"/>
+        <w:pStyle w:val="Textoindependiente"/>
         <w:spacing w:line="251" w:lineRule="exact"/>
         <w:ind w:left="100"/>
         <w:rPr>
@@ -1804,7 +1961,7 @@
     </w:p>
     <w:p>
       <w:pPr>
-        <w:pStyle w:val="BodyText"/>
+        <w:pStyle w:val="Textoindependiente"/>
         <w:ind w:left="100"/>
         <w:rPr>
           <w:sz w:val="20"/>
@@ -1814,6 +1971,7 @@
         <w:rPr>
           <w:noProof/>
           <w:sz w:val="20"/>
+          <w:lang w:val="es-ES" w:eastAsia="es-ES"/>
         </w:rPr>
         <w:lastRenderedPageBreak/>
         <w:drawing>
@@ -1868,7 +2026,7 @@
     </w:p>
     <w:p>
       <w:pPr>
-        <w:pStyle w:val="ListParagraph"/>
+        <w:pStyle w:val="Prrafodelista"/>
         <w:numPr>
           <w:ilvl w:val="0"/>
           <w:numId w:val="1"/>
@@ -1894,7 +2052,7 @@
     </w:p>
     <w:p>
       <w:pPr>
-        <w:pStyle w:val="BodyText"/>
+        <w:pStyle w:val="Textoindependiente"/>
         <w:spacing w:line="251" w:lineRule="exact"/>
         <w:ind w:left="100"/>
       </w:pPr>
@@ -1904,7 +2062,7 @@
     </w:p>
     <w:p>
       <w:pPr>
-        <w:pStyle w:val="BodyText"/>
+        <w:pStyle w:val="Textoindependiente"/>
         <w:rPr>
           <w:sz w:val="24"/>
         </w:rPr>
@@ -1912,7 +2070,7 @@
     </w:p>
     <w:p>
       <w:pPr>
-        <w:pStyle w:val="BodyText"/>
+        <w:pStyle w:val="Textoindependiente"/>
         <w:rPr>
           <w:sz w:val="29"/>
         </w:rPr>
@@ -1920,7 +2078,7 @@
     </w:p>
     <w:p>
       <w:pPr>
-        <w:pStyle w:val="BodyText"/>
+        <w:pStyle w:val="Textoindependiente"/>
         <w:spacing w:line="253" w:lineRule="exact"/>
         <w:ind w:left="100"/>
       </w:pPr>
@@ -1930,7 +2088,7 @@
     </w:p>
     <w:p>
       <w:pPr>
-        <w:pStyle w:val="BodyText"/>
+        <w:pStyle w:val="Textoindependiente"/>
         <w:spacing w:line="251" w:lineRule="exact"/>
         <w:ind w:left="100"/>
       </w:pPr>
@@ -1940,7 +2098,7 @@
     </w:p>
     <w:p>
       <w:pPr>
-        <w:pStyle w:val="ListParagraph"/>
+        <w:pStyle w:val="Prrafodelista"/>
         <w:numPr>
           <w:ilvl w:val="0"/>
           <w:numId w:val="1"/>
@@ -1982,7 +2140,7 @@
     </w:p>
     <w:p>
       <w:pPr>
-        <w:pStyle w:val="BodyText"/>
+        <w:pStyle w:val="Textoindependiente"/>
         <w:spacing w:before="10"/>
         <w:rPr>
           <w:b/>
@@ -1992,6 +2150,7 @@
       <w:r>
         <w:rPr>
           <w:noProof/>
+          <w:lang w:val="es-ES" w:eastAsia="es-ES"/>
         </w:rPr>
         <w:drawing>
           <wp:anchor distT="0" distB="0" distL="0" distR="0" simplePos="0" relativeHeight="251648000" behindDoc="0" locked="0" layoutInCell="1" allowOverlap="1" wp14:anchorId="6982B71C" wp14:editId="56B7A4FB">
@@ -2071,7 +2230,7 @@
     </w:p>
     <w:p>
       <w:pPr>
-        <w:pStyle w:val="ListParagraph"/>
+        <w:pStyle w:val="Prrafodelista"/>
         <w:numPr>
           <w:ilvl w:val="0"/>
           <w:numId w:val="1"/>
@@ -2099,23 +2258,31 @@
     </w:p>
     <w:p>
       <w:pPr>
-        <w:pStyle w:val="BodyText"/>
+        <w:pStyle w:val="Textoindependiente"/>
         <w:spacing w:line="246" w:lineRule="exact"/>
         <w:ind w:left="100"/>
         <w:rPr>
           <w:lang w:val="es-VE"/>
         </w:rPr>
       </w:pPr>
+      <w:proofErr w:type="spellStart"/>
       <w:r>
         <w:rPr>
           <w:lang w:val="es-VE"/>
         </w:rPr>
-        <w:t>on INSERT);</w:t>
-      </w:r>
-    </w:p>
-    <w:p>
-      <w:pPr>
-        <w:pStyle w:val="BodyText"/>
+        <w:t>on</w:t>
+      </w:r>
+      <w:proofErr w:type="spellEnd"/>
+      <w:r>
+        <w:rPr>
+          <w:lang w:val="es-VE"/>
+        </w:rPr>
+        <w:t xml:space="preserve"> INSERT);</w:t>
+      </w:r>
+    </w:p>
+    <w:p>
+      <w:pPr>
+        <w:pStyle w:val="Textoindependiente"/>
         <w:rPr>
           <w:sz w:val="20"/>
           <w:lang w:val="es-VE"/>
@@ -2124,7 +2291,7 @@
     </w:p>
     <w:p>
       <w:pPr>
-        <w:pStyle w:val="BodyText"/>
+        <w:pStyle w:val="Textoindependiente"/>
         <w:spacing w:before="5"/>
         <w:rPr>
           <w:sz w:val="14"/>
@@ -2134,6 +2301,7 @@
       <w:r>
         <w:rPr>
           <w:noProof/>
+          <w:lang w:val="es-ES" w:eastAsia="es-ES"/>
         </w:rPr>
         <w:drawing>
           <wp:anchor distT="0" distB="0" distL="0" distR="0" simplePos="0" relativeHeight="251649024" behindDoc="0" locked="0" layoutInCell="1" allowOverlap="1" wp14:anchorId="5E411C08" wp14:editId="02DD3980">
@@ -2228,6 +2396,7 @@
       <w:r>
         <w:rPr>
           <w:noProof/>
+          <w:lang w:val="es-ES" w:eastAsia="es-ES"/>
         </w:rPr>
         <w:lastRenderedPageBreak/>
         <w:drawing>
@@ -2293,6 +2462,7 @@
       <w:r>
         <w:rPr>
           <w:noProof/>
+          <w:lang w:val="es-ES" w:eastAsia="es-ES"/>
         </w:rPr>
         <mc:AlternateContent>
           <mc:Choice Requires="wpg">
@@ -2490,7 +2660,7 @@
               </wp:anchor>
             </w:drawing>
           </mc:Choice>
-          <mc:Fallback>
+          <mc:Fallback xmlns:w16se="http://schemas.microsoft.com/office/word/2015/wordml/symex" xmlns:w16cid="http://schemas.microsoft.com/office/word/2016/wordml/cid" xmlns:am3d="http://schemas.microsoft.com/office/drawing/2017/model3d" xmlns:aink="http://schemas.microsoft.com/office/drawing/2016/ink" xmlns:cx8="http://schemas.microsoft.com/office/drawing/2016/5/14/chartex" xmlns:cx7="http://schemas.microsoft.com/office/drawing/2016/5/13/chartex" xmlns:cx6="http://schemas.microsoft.com/office/drawing/2016/5/12/chartex" xmlns:cx5="http://schemas.microsoft.com/office/drawing/2016/5/11/chartex" xmlns:cx4="http://schemas.microsoft.com/office/drawing/2016/5/10/chartex" xmlns:cx3="http://schemas.microsoft.com/office/drawing/2016/5/9/chartex" xmlns:cx2="http://schemas.microsoft.com/office/drawing/2015/10/21/chartex" xmlns:cx1="http://schemas.microsoft.com/office/drawing/2015/9/8/chartex" xmlns:cx="http://schemas.microsoft.com/office/drawing/2014/chartex">
             <w:pict>
               <v:group w14:anchorId="65F08D8C" id="Group 40" o:spid="_x0000_s1026" style="position:absolute;margin-left:82.8pt;margin-top:198.25pt;width:66.75pt;height:40.6pt;z-index:251658240;mso-position-horizontal-relative:page" coordorigin="1656,3965" coordsize="1335,812" o:gfxdata="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">
                 <v:line id="Line 24" o:spid="_x0000_s1027" style="position:absolute;visibility:visible;mso-wrap-style:square" from="1790,4328" to="2227,4328" o:connectortype="straight" o:gfxdata="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" strokecolor="#0c0c0c" strokeweight="1.2pt"/>
@@ -2531,6 +2701,7 @@
       <w:r>
         <w:rPr>
           <w:noProof/>
+          <w:lang w:val="es-ES" w:eastAsia="es-ES"/>
         </w:rPr>
         <mc:AlternateContent>
           <mc:Choice Requires="wpg">
@@ -2648,7 +2819,7 @@
               </wp:anchor>
             </w:drawing>
           </mc:Choice>
-          <mc:Fallback>
+          <mc:Fallback xmlns:w16se="http://schemas.microsoft.com/office/word/2015/wordml/symex" xmlns:w16cid="http://schemas.microsoft.com/office/word/2016/wordml/cid" xmlns:am3d="http://schemas.microsoft.com/office/drawing/2017/model3d" xmlns:aink="http://schemas.microsoft.com/office/drawing/2016/ink" xmlns:cx8="http://schemas.microsoft.com/office/drawing/2016/5/14/chartex" xmlns:cx7="http://schemas.microsoft.com/office/drawing/2016/5/13/chartex" xmlns:cx6="http://schemas.microsoft.com/office/drawing/2016/5/12/chartex" xmlns:cx5="http://schemas.microsoft.com/office/drawing/2016/5/11/chartex" xmlns:cx4="http://schemas.microsoft.com/office/drawing/2016/5/10/chartex" xmlns:cx3="http://schemas.microsoft.com/office/drawing/2016/5/9/chartex" xmlns:cx2="http://schemas.microsoft.com/office/drawing/2015/10/21/chartex" xmlns:cx1="http://schemas.microsoft.com/office/drawing/2015/9/8/chartex" xmlns:cx="http://schemas.microsoft.com/office/drawing/2014/chartex">
             <w:pict>
               <v:group w14:anchorId="08BA623E" id="Group 37" o:spid="_x0000_s1026" style="position:absolute;margin-left:75.35pt;margin-top:21.15pt;width:91.95pt;height:15.6pt;z-index:251658240;mso-position-horizontal-relative:page" coordorigin="1507,423" coordsize="1839,312" o:gfxdata="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">
                 <v:line id="Line 29" o:spid="_x0000_s1027" style="position:absolute;visibility:visible;mso-wrap-style:square" from="1660,718" to="3345,718" o:connectortype="straight" o:gfxdata="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" strokeweight=".72pt"/>
@@ -2664,6 +2835,7 @@
       <w:r>
         <w:rPr>
           <w:noProof/>
+          <w:lang w:val="es-ES" w:eastAsia="es-ES"/>
         </w:rPr>
         <w:drawing>
           <wp:anchor distT="0" distB="0" distL="0" distR="0" simplePos="0" relativeHeight="251653120" behindDoc="0" locked="0" layoutInCell="1" allowOverlap="1" wp14:anchorId="3297CD96" wp14:editId="04B6D2CE">
@@ -2728,6 +2900,7 @@
       <w:r>
         <w:rPr>
           <w:noProof/>
+          <w:lang w:val="es-ES" w:eastAsia="es-ES"/>
         </w:rPr>
         <w:drawing>
           <wp:anchor distT="0" distB="0" distL="0" distR="0" simplePos="0" relativeHeight="251654144" behindDoc="0" locked="0" layoutInCell="1" allowOverlap="1" wp14:anchorId="74C1DE1B" wp14:editId="4C72B7A1">
@@ -2792,6 +2965,7 @@
       <w:r>
         <w:rPr>
           <w:noProof/>
+          <w:lang w:val="es-ES" w:eastAsia="es-ES"/>
         </w:rPr>
         <w:drawing>
           <wp:anchor distT="0" distB="0" distL="0" distR="0" simplePos="0" relativeHeight="251655168" behindDoc="0" locked="0" layoutInCell="1" allowOverlap="1" wp14:anchorId="67FB8536" wp14:editId="37324DC5">
@@ -2853,6 +3027,8 @@
           </wp:anchor>
         </w:drawing>
       </w:r>
+      <w:proofErr w:type="spellStart"/>
+      <w:proofErr w:type="gramStart"/>
       <w:r>
         <w:rPr>
           <w:color w:val="95BAD3"/>
@@ -2862,6 +3038,8 @@
         </w:rPr>
         <w:t>e</w:t>
       </w:r>
+      <w:proofErr w:type="spellEnd"/>
+      <w:proofErr w:type="gramEnd"/>
       <w:r>
         <w:rPr>
           <w:color w:val="95BAD3"/>
@@ -2910,6 +3088,7 @@
         </w:rPr>
         <w:t xml:space="preserve"> </w:t>
       </w:r>
+      <w:proofErr w:type="spellStart"/>
       <w:r>
         <w:rPr>
           <w:color w:val="AEAEAE"/>
@@ -2919,6 +3098,7 @@
         </w:rPr>
         <w:t>r</w:t>
       </w:r>
+      <w:proofErr w:type="spellEnd"/>
       <w:r>
         <w:rPr>
           <w:color w:val="AEAEAE"/>
@@ -2929,6 +3109,7 @@
         </w:rPr>
         <w:t xml:space="preserve"> </w:t>
       </w:r>
+      <w:proofErr w:type="spellStart"/>
       <w:r>
         <w:rPr>
           <w:color w:val="B19E64"/>
@@ -2938,6 +3119,7 @@
         </w:rPr>
         <w:t>R</w:t>
       </w:r>
+      <w:proofErr w:type="spellEnd"/>
       <w:r>
         <w:rPr>
           <w:color w:val="B19E64"/>
@@ -2995,6 +3177,7 @@
         </w:rPr>
         <w:t xml:space="preserve"> </w:t>
       </w:r>
+      <w:proofErr w:type="spellStart"/>
       <w:r>
         <w:rPr>
           <w:color w:val="BABABA"/>
@@ -3004,6 +3187,7 @@
         </w:rPr>
         <w:t>e</w:t>
       </w:r>
+      <w:proofErr w:type="spellEnd"/>
       <w:r>
         <w:rPr>
           <w:color w:val="BABABA"/>
@@ -3014,6 +3198,7 @@
         </w:rPr>
         <w:t xml:space="preserve"> </w:t>
       </w:r>
+      <w:proofErr w:type="spellStart"/>
       <w:r>
         <w:rPr>
           <w:color w:val="759CD6"/>
@@ -3023,6 +3208,7 @@
         </w:rPr>
         <w:t>sky</w:t>
       </w:r>
+      <w:proofErr w:type="spellEnd"/>
       <w:r>
         <w:rPr>
           <w:color w:val="759CD6"/>
@@ -3107,6 +3293,7 @@
         </w:rPr>
         <w:t xml:space="preserve"> </w:t>
       </w:r>
+      <w:proofErr w:type="spellStart"/>
       <w:r>
         <w:rPr>
           <w:color w:val="858585"/>
@@ -3127,10 +3314,11 @@
         </w:rPr>
         <w:t>a</w:t>
       </w:r>
-    </w:p>
-    <w:p>
-      <w:pPr>
-        <w:pStyle w:val="BodyText"/>
+      <w:proofErr w:type="spellEnd"/>
+    </w:p>
+    <w:p>
+      <w:pPr>
+        <w:pStyle w:val="Textoindependiente"/>
         <w:spacing w:before="2"/>
         <w:rPr>
           <w:sz w:val="6"/>
@@ -3152,6 +3340,7 @@
         <w:rPr>
           <w:noProof/>
           <w:sz w:val="20"/>
+          <w:lang w:val="es-ES" w:eastAsia="es-ES"/>
         </w:rPr>
         <mc:AlternateContent>
           <mc:Choice Requires="wpg">
@@ -3263,7 +3452,7 @@
               </wp:inline>
             </w:drawing>
           </mc:Choice>
-          <mc:Fallback>
+          <mc:Fallback xmlns:w16se="http://schemas.microsoft.com/office/word/2015/wordml/symex" xmlns:w16cid="http://schemas.microsoft.com/office/word/2016/wordml/cid" xmlns:am3d="http://schemas.microsoft.com/office/drawing/2017/model3d" xmlns:aink="http://schemas.microsoft.com/office/drawing/2016/ink" xmlns:cx8="http://schemas.microsoft.com/office/drawing/2016/5/14/chartex" xmlns:cx7="http://schemas.microsoft.com/office/drawing/2016/5/13/chartex" xmlns:cx6="http://schemas.microsoft.com/office/drawing/2016/5/12/chartex" xmlns:cx5="http://schemas.microsoft.com/office/drawing/2016/5/11/chartex" xmlns:cx4="http://schemas.microsoft.com/office/drawing/2016/5/10/chartex" xmlns:cx3="http://schemas.microsoft.com/office/drawing/2016/5/9/chartex" xmlns:cx2="http://schemas.microsoft.com/office/drawing/2015/10/21/chartex" xmlns:cx1="http://schemas.microsoft.com/office/drawing/2015/9/8/chartex" xmlns:cx="http://schemas.microsoft.com/office/drawing/2014/chartex">
             <w:pict>
               <v:group w14:anchorId="693334C3" id="Group 31" o:spid="_x0000_s1026" style="width:74.9pt;height:32.65pt;mso-position-horizontal-relative:char;mso-position-vertical-relative:line" coordsize="1498,653" o:gfxdata="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">
                 <v:shape id="Picture 3" o:spid="_x0000_s1027" type="#_x0000_t75" style="position:absolute;width:1498;height:408;visibility:visible;mso-wrap-style:square" o:gfxdata="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">
@@ -3289,6 +3478,7 @@
           <w:noProof/>
           <w:position w:val="12"/>
           <w:sz w:val="20"/>
+          <w:lang w:val="es-ES" w:eastAsia="es-ES"/>
         </w:rPr>
         <w:drawing>
           <wp:inline distT="0" distB="0" distL="0" distR="0" wp14:anchorId="62863E80" wp14:editId="5318ABEF">
@@ -3342,7 +3532,7 @@
     </w:p>
     <w:p>
       <w:pPr>
-        <w:pStyle w:val="BodyText"/>
+        <w:pStyle w:val="Textoindependiente"/>
         <w:spacing w:before="3"/>
         <w:rPr>
           <w:sz w:val="18"/>
@@ -3351,6 +3541,7 @@
       <w:r>
         <w:rPr>
           <w:noProof/>
+          <w:lang w:val="es-ES" w:eastAsia="es-ES"/>
         </w:rPr>
         <w:drawing>
           <wp:anchor distT="0" distB="0" distL="0" distR="0" simplePos="0" relativeHeight="251656192" behindDoc="0" locked="0" layoutInCell="1" allowOverlap="1" wp14:anchorId="7488DE31" wp14:editId="41C0ECFF">
@@ -3415,6 +3606,7 @@
       <w:r>
         <w:rPr>
           <w:noProof/>
+          <w:lang w:val="es-ES" w:eastAsia="es-ES"/>
         </w:rPr>
         <w:drawing>
           <wp:anchor distT="0" distB="0" distL="0" distR="0" simplePos="0" relativeHeight="251657216" behindDoc="0" locked="0" layoutInCell="1" allowOverlap="1" wp14:anchorId="2150BB65" wp14:editId="3131D37B">
@@ -3479,7 +3671,7 @@
     </w:p>
     <w:p>
       <w:pPr>
-        <w:pStyle w:val="BodyText"/>
+        <w:pStyle w:val="Textoindependiente"/>
         <w:rPr>
           <w:sz w:val="20"/>
         </w:rPr>
@@ -3487,7 +3679,7 @@
     </w:p>
     <w:p>
       <w:pPr>
-        <w:pStyle w:val="BodyText"/>
+        <w:pStyle w:val="Textoindependiente"/>
         <w:spacing w:before="5"/>
         <w:rPr>
           <w:sz w:val="12"/>
@@ -3496,6 +3688,7 @@
       <w:r>
         <w:rPr>
           <w:noProof/>
+          <w:lang w:val="es-ES" w:eastAsia="es-ES"/>
         </w:rPr>
         <w:drawing>
           <wp:anchor distT="0" distB="0" distL="0" distR="0" simplePos="0" relativeHeight="251658240" behindDoc="0" locked="0" layoutInCell="1" allowOverlap="1" wp14:anchorId="5F8ADB97" wp14:editId="6D171BC0">
@@ -3560,6 +3753,7 @@
       <w:r>
         <w:rPr>
           <w:noProof/>
+          <w:lang w:val="es-ES" w:eastAsia="es-ES"/>
         </w:rPr>
         <w:drawing>
           <wp:anchor distT="0" distB="0" distL="0" distR="0" simplePos="0" relativeHeight="251659264" behindDoc="0" locked="0" layoutInCell="1" allowOverlap="1" wp14:anchorId="2A90842C" wp14:editId="052B435C">
@@ -3624,6 +3818,7 @@
       <w:r>
         <w:rPr>
           <w:noProof/>
+          <w:lang w:val="es-ES" w:eastAsia="es-ES"/>
         </w:rPr>
         <w:drawing>
           <wp:anchor distT="0" distB="0" distL="0" distR="0" simplePos="0" relativeHeight="251660288" behindDoc="0" locked="0" layoutInCell="1" allowOverlap="1" wp14:anchorId="67C3DCD0" wp14:editId="5FFB00D6">
@@ -3688,6 +3883,7 @@
       <w:r>
         <w:rPr>
           <w:noProof/>
+          <w:lang w:val="es-ES" w:eastAsia="es-ES"/>
         </w:rPr>
         <w:drawing>
           <wp:anchor distT="0" distB="0" distL="0" distR="0" simplePos="0" relativeHeight="251661312" behindDoc="0" locked="0" layoutInCell="1" allowOverlap="1" wp14:anchorId="3B5BF373" wp14:editId="51975739">
@@ -3752,7 +3948,7 @@
     </w:p>
     <w:p>
       <w:pPr>
-        <w:pStyle w:val="BodyText"/>
+        <w:pStyle w:val="Textoindependiente"/>
         <w:spacing w:before="11"/>
         <w:rPr>
           <w:sz w:val="29"/>
@@ -3761,7 +3957,7 @@
     </w:p>
     <w:p>
       <w:pPr>
-        <w:pStyle w:val="BodyText"/>
+        <w:pStyle w:val="Textoindependiente"/>
         <w:rPr>
           <w:sz w:val="20"/>
         </w:rPr>
@@ -3769,7 +3965,7 @@
     </w:p>
     <w:p>
       <w:pPr>
-        <w:pStyle w:val="BodyText"/>
+        <w:pStyle w:val="Textoindependiente"/>
         <w:rPr>
           <w:sz w:val="20"/>
         </w:rPr>
@@ -3777,7 +3973,7 @@
     </w:p>
     <w:p>
       <w:pPr>
-        <w:pStyle w:val="BodyText"/>
+        <w:pStyle w:val="Textoindependiente"/>
         <w:rPr>
           <w:sz w:val="20"/>
         </w:rPr>
@@ -3785,7 +3981,7 @@
     </w:p>
     <w:p>
       <w:pPr>
-        <w:pStyle w:val="BodyText"/>
+        <w:pStyle w:val="Textoindependiente"/>
         <w:rPr>
           <w:sz w:val="20"/>
         </w:rPr>
@@ -3793,7 +3989,7 @@
     </w:p>
     <w:p>
       <w:pPr>
-        <w:pStyle w:val="BodyText"/>
+        <w:pStyle w:val="Textoindependiente"/>
         <w:rPr>
           <w:sz w:val="20"/>
         </w:rPr>
@@ -3801,7 +3997,7 @@
     </w:p>
     <w:p>
       <w:pPr>
-        <w:pStyle w:val="BodyText"/>
+        <w:pStyle w:val="Textoindependiente"/>
         <w:rPr>
           <w:sz w:val="20"/>
         </w:rPr>
@@ -3809,7 +4005,7 @@
     </w:p>
     <w:p>
       <w:pPr>
-        <w:pStyle w:val="BodyText"/>
+        <w:pStyle w:val="Textoindependiente"/>
         <w:rPr>
           <w:sz w:val="20"/>
         </w:rPr>
@@ -3817,7 +4013,7 @@
     </w:p>
     <w:p>
       <w:pPr>
-        <w:pStyle w:val="BodyText"/>
+        <w:pStyle w:val="Textoindependiente"/>
         <w:rPr>
           <w:sz w:val="20"/>
         </w:rPr>
@@ -3825,7 +4021,7 @@
     </w:p>
     <w:p>
       <w:pPr>
-        <w:pStyle w:val="BodyText"/>
+        <w:pStyle w:val="Textoindependiente"/>
         <w:rPr>
           <w:sz w:val="20"/>
         </w:rPr>
@@ -3833,7 +4029,7 @@
     </w:p>
     <w:p>
       <w:pPr>
-        <w:pStyle w:val="BodyText"/>
+        <w:pStyle w:val="Textoindependiente"/>
         <w:rPr>
           <w:sz w:val="20"/>
         </w:rPr>
@@ -3841,7 +4037,7 @@
     </w:p>
     <w:p>
       <w:pPr>
-        <w:pStyle w:val="BodyText"/>
+        <w:pStyle w:val="Textoindependiente"/>
         <w:rPr>
           <w:sz w:val="20"/>
         </w:rPr>
@@ -3849,7 +4045,7 @@
     </w:p>
     <w:p>
       <w:pPr>
-        <w:pStyle w:val="BodyText"/>
+        <w:pStyle w:val="Textoindependiente"/>
         <w:rPr>
           <w:sz w:val="20"/>
         </w:rPr>
@@ -3857,7 +4053,7 @@
     </w:p>
     <w:p>
       <w:pPr>
-        <w:pStyle w:val="BodyText"/>
+        <w:pStyle w:val="Textoindependiente"/>
         <w:rPr>
           <w:sz w:val="20"/>
         </w:rPr>
@@ -3865,7 +4061,7 @@
     </w:p>
     <w:p>
       <w:pPr>
-        <w:pStyle w:val="BodyText"/>
+        <w:pStyle w:val="Textoindependiente"/>
         <w:spacing w:before="4"/>
         <w:rPr>
           <w:sz w:val="18"/>
@@ -3874,6 +4070,7 @@
       <w:r>
         <w:rPr>
           <w:noProof/>
+          <w:lang w:val="es-ES" w:eastAsia="es-ES"/>
         </w:rPr>
         <w:drawing>
           <wp:anchor distT="0" distB="0" distL="0" distR="0" simplePos="0" relativeHeight="251662336" behindDoc="0" locked="0" layoutInCell="1" allowOverlap="1" wp14:anchorId="35F9F462" wp14:editId="512122CD">
@@ -3938,6 +4135,7 @@
       <w:r>
         <w:rPr>
           <w:noProof/>
+          <w:lang w:val="es-ES" w:eastAsia="es-ES"/>
         </w:rPr>
         <w:drawing>
           <wp:anchor distT="0" distB="0" distL="0" distR="0" simplePos="0" relativeHeight="251663360" behindDoc="0" locked="0" layoutInCell="1" allowOverlap="1" wp14:anchorId="7F40EC15" wp14:editId="78ADEB1F">
@@ -4002,6 +4200,7 @@
       <w:r>
         <w:rPr>
           <w:noProof/>
+          <w:lang w:val="es-ES" w:eastAsia="es-ES"/>
         </w:rPr>
         <w:drawing>
           <wp:anchor distT="0" distB="0" distL="0" distR="0" simplePos="0" relativeHeight="251664384" behindDoc="0" locked="0" layoutInCell="1" allowOverlap="1" wp14:anchorId="4321EA17" wp14:editId="071E4881">
@@ -4066,6 +4265,7 @@
       <w:r>
         <w:rPr>
           <w:noProof/>
+          <w:lang w:val="es-ES" w:eastAsia="es-ES"/>
         </w:rPr>
         <mc:AlternateContent>
           <mc:Choice Requires="wpg">
@@ -4191,7 +4391,7 @@
               </wp:anchor>
             </w:drawing>
           </mc:Choice>
-          <mc:Fallback>
+          <mc:Fallback xmlns:w16se="http://schemas.microsoft.com/office/word/2015/wordml/symex" xmlns:w16cid="http://schemas.microsoft.com/office/word/2016/wordml/cid" xmlns:am3d="http://schemas.microsoft.com/office/drawing/2017/model3d" xmlns:aink="http://schemas.microsoft.com/office/drawing/2016/ink" xmlns:cx8="http://schemas.microsoft.com/office/drawing/2016/5/14/chartex" xmlns:cx7="http://schemas.microsoft.com/office/drawing/2016/5/13/chartex" xmlns:cx6="http://schemas.microsoft.com/office/drawing/2016/5/12/chartex" xmlns:cx5="http://schemas.microsoft.com/office/drawing/2016/5/11/chartex" xmlns:cx4="http://schemas.microsoft.com/office/drawing/2016/5/10/chartex" xmlns:cx3="http://schemas.microsoft.com/office/drawing/2016/5/9/chartex" xmlns:cx2="http://schemas.microsoft.com/office/drawing/2015/10/21/chartex" xmlns:cx1="http://schemas.microsoft.com/office/drawing/2015/9/8/chartex" xmlns:cx="http://schemas.microsoft.com/office/drawing/2014/chartex">
             <w:pict>
               <v:group w14:anchorId="421362B0" id="Group 19" o:spid="_x0000_s1026" style="position:absolute;margin-left:1in;margin-top:40.6pt;width:84.25pt;height:22.1pt;z-index:-251658240;mso-wrap-distance-left:0;mso-wrap-distance-right:0;mso-position-horizontal-relative:page" coordorigin="1440,812" coordsize="1685,442" o:gfxdata="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">
                 <v:shape id="Picture 38" o:spid="_x0000_s1027" type="#_x0000_t75" style="position:absolute;left:1641;top:811;width:1483;height:221;visibility:visible;mso-wrap-style:square" o:gfxdata="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">
@@ -4209,7 +4409,7 @@
     </w:p>
     <w:p>
       <w:pPr>
-        <w:pStyle w:val="BodyText"/>
+        <w:pStyle w:val="Textoindependiente"/>
         <w:spacing w:before="7"/>
         <w:rPr>
           <w:sz w:val="16"/>
@@ -4218,7 +4418,7 @@
     </w:p>
     <w:p>
       <w:pPr>
-        <w:pStyle w:val="BodyText"/>
+        <w:pStyle w:val="Textoindependiente"/>
         <w:rPr>
           <w:sz w:val="20"/>
         </w:rPr>
@@ -4226,7 +4426,7 @@
     </w:p>
     <w:p>
       <w:pPr>
-        <w:pStyle w:val="BodyText"/>
+        <w:pStyle w:val="Textoindependiente"/>
         <w:rPr>
           <w:sz w:val="20"/>
         </w:rPr>
@@ -4234,7 +4434,7 @@
     </w:p>
     <w:p>
       <w:pPr>
-        <w:pStyle w:val="BodyText"/>
+        <w:pStyle w:val="Textoindependiente"/>
         <w:rPr>
           <w:sz w:val="20"/>
         </w:rPr>
@@ -4242,7 +4442,7 @@
     </w:p>
     <w:p>
       <w:pPr>
-        <w:pStyle w:val="BodyText"/>
+        <w:pStyle w:val="Textoindependiente"/>
         <w:rPr>
           <w:sz w:val="20"/>
         </w:rPr>
@@ -4250,7 +4450,7 @@
     </w:p>
     <w:p>
       <w:pPr>
-        <w:pStyle w:val="BodyText"/>
+        <w:pStyle w:val="Textoindependiente"/>
         <w:rPr>
           <w:sz w:val="20"/>
         </w:rPr>
@@ -4258,7 +4458,7 @@
     </w:p>
     <w:p>
       <w:pPr>
-        <w:pStyle w:val="BodyText"/>
+        <w:pStyle w:val="Textoindependiente"/>
         <w:spacing w:before="8"/>
         <w:rPr>
           <w:sz w:val="14"/>
@@ -4267,6 +4467,7 @@
       <w:r>
         <w:rPr>
           <w:noProof/>
+          <w:lang w:val="es-ES" w:eastAsia="es-ES"/>
         </w:rPr>
         <w:drawing>
           <wp:anchor distT="0" distB="0" distL="0" distR="0" simplePos="0" relativeHeight="251666432" behindDoc="0" locked="0" layoutInCell="1" allowOverlap="1" wp14:anchorId="776A032A" wp14:editId="3908537A">
@@ -4331,6 +4532,7 @@
       <w:r>
         <w:rPr>
           <w:noProof/>
+          <w:lang w:val="es-ES" w:eastAsia="es-ES"/>
         </w:rPr>
         <mc:AlternateContent>
           <mc:Choice Requires="wpg">
@@ -4528,7 +4730,7 @@
               </wp:anchor>
             </w:drawing>
           </mc:Choice>
-          <mc:Fallback>
+          <mc:Fallback xmlns:w16se="http://schemas.microsoft.com/office/word/2015/wordml/symex" xmlns:w16cid="http://schemas.microsoft.com/office/word/2016/wordml/cid" xmlns:am3d="http://schemas.microsoft.com/office/drawing/2017/model3d" xmlns:aink="http://schemas.microsoft.com/office/drawing/2016/ink" xmlns:cx8="http://schemas.microsoft.com/office/drawing/2016/5/14/chartex" xmlns:cx7="http://schemas.microsoft.com/office/drawing/2016/5/13/chartex" xmlns:cx6="http://schemas.microsoft.com/office/drawing/2016/5/12/chartex" xmlns:cx5="http://schemas.microsoft.com/office/drawing/2016/5/11/chartex" xmlns:cx4="http://schemas.microsoft.com/office/drawing/2016/5/10/chartex" xmlns:cx3="http://schemas.microsoft.com/office/drawing/2016/5/9/chartex" xmlns:cx2="http://schemas.microsoft.com/office/drawing/2015/10/21/chartex" xmlns:cx1="http://schemas.microsoft.com/office/drawing/2015/9/8/chartex" xmlns:cx="http://schemas.microsoft.com/office/drawing/2014/chartex">
             <w:pict>
               <v:group w14:anchorId="10174C19" id="Group 13" o:spid="_x0000_s1026" style="position:absolute;margin-left:78.95pt;margin-top:10.4pt;width:318.7pt;height:34.6pt;z-index:-251658240;mso-wrap-distance-left:0;mso-wrap-distance-right:0;mso-position-horizontal-relative:page" coordorigin="1579,208" coordsize="6374,692" o:gfxdata="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">
                 <v:line id="Line 41" o:spid="_x0000_s1027" style="position:absolute;visibility:visible;mso-wrap-style:square" from="1598,446" to="2030,446" o:connectortype="straight" o:gfxdata="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" strokecolor="#130f13" strokeweight="1.2pt"/>
@@ -4550,7 +4752,7 @@
     </w:p>
     <w:p>
       <w:pPr>
-        <w:pStyle w:val="BodyText"/>
+        <w:pStyle w:val="Textoindependiente"/>
         <w:spacing w:before="3"/>
         <w:rPr>
           <w:sz w:val="51"/>
@@ -4570,6 +4772,7 @@
       <w:r>
         <w:rPr>
           <w:noProof/>
+          <w:lang w:val="es-ES" w:eastAsia="es-ES"/>
         </w:rPr>
         <w:drawing>
           <wp:anchor distT="0" distB="0" distL="0" distR="0" simplePos="0" relativeHeight="251668480" behindDoc="0" locked="0" layoutInCell="1" allowOverlap="1" wp14:anchorId="0A2D193F" wp14:editId="7F2E3982">
@@ -4634,6 +4837,7 @@
       <w:r>
         <w:rPr>
           <w:noProof/>
+          <w:lang w:val="es-ES" w:eastAsia="es-ES"/>
         </w:rPr>
         <w:drawing>
           <wp:anchor distT="0" distB="0" distL="0" distR="0" simplePos="0" relativeHeight="251669504" behindDoc="0" locked="0" layoutInCell="1" allowOverlap="1" wp14:anchorId="2B613633" wp14:editId="4B6913AD">
@@ -4698,6 +4902,7 @@
       <w:r>
         <w:rPr>
           <w:noProof/>
+          <w:lang w:val="es-ES" w:eastAsia="es-ES"/>
         </w:rPr>
         <w:drawing>
           <wp:anchor distT="0" distB="0" distL="0" distR="0" simplePos="0" relativeHeight="251670528" behindDoc="0" locked="0" layoutInCell="1" allowOverlap="1" wp14:anchorId="1924A2D3" wp14:editId="2D873D5D">
@@ -4763,6 +4968,7 @@
         <w:rPr>
           <w:noProof/>
           <w:position w:val="-3"/>
+          <w:lang w:val="es-ES" w:eastAsia="es-ES"/>
         </w:rPr>
         <w:drawing>
           <wp:inline distT="0" distB="0" distL="0" distR="0" wp14:anchorId="3849E1EA" wp14:editId="056CB2A4">
@@ -4828,6 +5034,7 @@
         </w:rPr>
         <w:t xml:space="preserve"> </w:t>
       </w:r>
+      <w:proofErr w:type="spellStart"/>
       <w:r>
         <w:rPr>
           <w:rFonts w:ascii="Courier New"/>
@@ -4836,6 +5043,7 @@
         </w:rPr>
         <w:t>fDlia</w:t>
       </w:r>
+      <w:proofErr w:type="spellEnd"/>
     </w:p>
     <w:p>
       <w:pPr>
@@ -4854,7 +5062,7 @@
     </w:p>
     <w:p>
       <w:pPr>
-        <w:pStyle w:val="BodyText"/>
+        <w:pStyle w:val="Textoindependiente"/>
         <w:ind w:left="100"/>
         <w:rPr>
           <w:rFonts w:ascii="Courier New"/>
@@ -4866,6 +5074,7 @@
           <w:rFonts w:ascii="Courier New"/>
           <w:noProof/>
           <w:sz w:val="20"/>
+          <w:lang w:val="es-ES" w:eastAsia="es-ES"/>
         </w:rPr>
         <w:lastRenderedPageBreak/>
         <w:drawing>
@@ -4920,7 +5129,7 @@
     </w:p>
     <w:p>
       <w:pPr>
-        <w:pStyle w:val="BodyText"/>
+        <w:pStyle w:val="Textoindependiente"/>
         <w:rPr>
           <w:rFonts w:ascii="Courier New"/>
           <w:sz w:val="20"/>
@@ -4929,7 +5138,7 @@
     </w:p>
     <w:p>
       <w:pPr>
-        <w:pStyle w:val="BodyText"/>
+        <w:pStyle w:val="Textoindependiente"/>
         <w:rPr>
           <w:rFonts w:ascii="Courier New"/>
           <w:sz w:val="20"/>
@@ -4938,7 +5147,7 @@
     </w:p>
     <w:p>
       <w:pPr>
-        <w:pStyle w:val="BodyText"/>
+        <w:pStyle w:val="Textoindependiente"/>
         <w:rPr>
           <w:rFonts w:ascii="Courier New"/>
           <w:sz w:val="20"/>
@@ -4947,7 +5156,7 @@
     </w:p>
     <w:p>
       <w:pPr>
-        <w:pStyle w:val="BodyText"/>
+        <w:pStyle w:val="Textoindependiente"/>
         <w:rPr>
           <w:rFonts w:ascii="Courier New"/>
           <w:sz w:val="20"/>
@@ -4956,7 +5165,7 @@
     </w:p>
     <w:p>
       <w:pPr>
-        <w:pStyle w:val="BodyText"/>
+        <w:pStyle w:val="Textoindependiente"/>
         <w:rPr>
           <w:rFonts w:ascii="Courier New"/>
           <w:sz w:val="20"/>
@@ -4965,7 +5174,7 @@
     </w:p>
     <w:p>
       <w:pPr>
-        <w:pStyle w:val="BodyText"/>
+        <w:pStyle w:val="Textoindependiente"/>
         <w:rPr>
           <w:rFonts w:ascii="Courier New"/>
           <w:sz w:val="20"/>
@@ -4974,7 +5183,7 @@
     </w:p>
     <w:p>
       <w:pPr>
-        <w:pStyle w:val="BodyText"/>
+        <w:pStyle w:val="Textoindependiente"/>
         <w:rPr>
           <w:rFonts w:ascii="Courier New"/>
           <w:sz w:val="20"/>
@@ -4983,7 +5192,7 @@
     </w:p>
     <w:p>
       <w:pPr>
-        <w:pStyle w:val="BodyText"/>
+        <w:pStyle w:val="Textoindependiente"/>
         <w:rPr>
           <w:rFonts w:ascii="Courier New"/>
           <w:sz w:val="20"/>
@@ -4992,7 +5201,7 @@
     </w:p>
     <w:p>
       <w:pPr>
-        <w:pStyle w:val="BodyText"/>
+        <w:pStyle w:val="Textoindependiente"/>
         <w:rPr>
           <w:rFonts w:ascii="Courier New"/>
           <w:sz w:val="20"/>
@@ -5001,7 +5210,7 @@
     </w:p>
     <w:p>
       <w:pPr>
-        <w:pStyle w:val="BodyText"/>
+        <w:pStyle w:val="Textoindependiente"/>
         <w:rPr>
           <w:rFonts w:ascii="Courier New"/>
           <w:sz w:val="20"/>
@@ -5010,7 +5219,7 @@
     </w:p>
     <w:p>
       <w:pPr>
-        <w:pStyle w:val="BodyText"/>
+        <w:pStyle w:val="Textoindependiente"/>
         <w:spacing w:before="2"/>
         <w:rPr>
           <w:rFonts w:ascii="Courier New"/>
@@ -5039,7 +5248,7 @@
     </w:p>
     <w:p>
       <w:pPr>
-        <w:pStyle w:val="BodyText"/>
+        <w:pStyle w:val="Textoindependiente"/>
         <w:rPr>
           <w:sz w:val="20"/>
         </w:rPr>
@@ -5047,7 +5256,7 @@
     </w:p>
     <w:p>
       <w:pPr>
-        <w:pStyle w:val="BodyText"/>
+        <w:pStyle w:val="Textoindependiente"/>
         <w:rPr>
           <w:sz w:val="20"/>
         </w:rPr>
@@ -5055,7 +5264,7 @@
     </w:p>
     <w:p>
       <w:pPr>
-        <w:pStyle w:val="BodyText"/>
+        <w:pStyle w:val="Textoindependiente"/>
         <w:rPr>
           <w:sz w:val="20"/>
         </w:rPr>
@@ -5063,7 +5272,7 @@
     </w:p>
     <w:p>
       <w:pPr>
-        <w:pStyle w:val="BodyText"/>
+        <w:pStyle w:val="Textoindependiente"/>
         <w:rPr>
           <w:sz w:val="20"/>
         </w:rPr>
@@ -5071,7 +5280,7 @@
     </w:p>
     <w:p>
       <w:pPr>
-        <w:pStyle w:val="BodyText"/>
+        <w:pStyle w:val="Textoindependiente"/>
         <w:rPr>
           <w:sz w:val="20"/>
         </w:rPr>
@@ -5079,7 +5288,7 @@
     </w:p>
     <w:p>
       <w:pPr>
-        <w:pStyle w:val="BodyText"/>
+        <w:pStyle w:val="Textoindependiente"/>
         <w:spacing w:before="6"/>
         <w:rPr>
           <w:sz w:val="29"/>
@@ -5088,6 +5297,7 @@
       <w:r>
         <w:rPr>
           <w:noProof/>
+          <w:lang w:val="es-ES" w:eastAsia="es-ES"/>
         </w:rPr>
         <w:drawing>
           <wp:anchor distT="0" distB="0" distL="0" distR="0" simplePos="0" relativeHeight="251671552" behindDoc="0" locked="0" layoutInCell="1" allowOverlap="1" wp14:anchorId="3336280A" wp14:editId="3FAACAFE">
@@ -5167,7 +5377,7 @@
     </w:p>
     <w:p>
       <w:pPr>
-        <w:pStyle w:val="BodyText"/>
+        <w:pStyle w:val="Textoindependiente"/>
         <w:ind w:left="100"/>
         <w:rPr>
           <w:sz w:val="20"/>
@@ -5177,6 +5387,7 @@
         <w:rPr>
           <w:noProof/>
           <w:sz w:val="20"/>
+          <w:lang w:val="es-ES" w:eastAsia="es-ES"/>
         </w:rPr>
         <w:lastRenderedPageBreak/>
         <w:drawing>
@@ -5301,6 +5512,7 @@
       <w:r>
         <w:rPr>
           <w:noProof/>
+          <w:lang w:val="es-ES" w:eastAsia="es-ES"/>
         </w:rPr>
         <w:drawing>
           <wp:inline distT="0" distB="0" distL="0" distR="0" wp14:anchorId="284AF9FC" wp14:editId="5D91BEDE">
@@ -5360,7 +5572,15 @@
         <w:t xml:space="preserve">In this query, the subquery is correlated </w:t>
       </w:r>
       <w:r>
-        <w:t>to the main query and it can not run on its own</w:t>
+        <w:t xml:space="preserve">to the main query and it </w:t>
+      </w:r>
+      <w:proofErr w:type="spellStart"/>
+      <w:r>
+        <w:t>can not</w:t>
+      </w:r>
+      <w:proofErr w:type="spellEnd"/>
+      <w:r>
+        <w:t xml:space="preserve"> run on its own</w:t>
       </w:r>
     </w:p>
     <w:p/>
@@ -5368,6 +5588,7 @@
       <w:r>
         <w:rPr>
           <w:noProof/>
+          <w:lang w:val="es-ES" w:eastAsia="es-ES"/>
         </w:rPr>
         <w:drawing>
           <wp:inline distT="0" distB="0" distL="0" distR="0" wp14:anchorId="1A33E410" wp14:editId="72C03FF6">
@@ -5410,7 +5631,7 @@
     <w:p/>
     <w:tbl>
       <w:tblPr>
-        <w:tblStyle w:val="TableGrid"/>
+        <w:tblStyle w:val="Tablaconcuadrcula"/>
         <w:tblpPr w:leftFromText="180" w:rightFromText="180" w:vertAnchor="page" w:horzAnchor="margin" w:tblpY="1161"/>
         <w:tblW w:w="9737" w:type="dxa"/>
         <w:shd w:val="clear" w:color="auto" w:fill="DFFAD2"/>
@@ -5536,7 +5757,7 @@
           </w:tcPr>
           <w:tbl>
             <w:tblPr>
-              <w:tblStyle w:val="TableGrid"/>
+              <w:tblStyle w:val="Tablaconcuadrcula"/>
               <w:tblW w:w="9521" w:type="dxa"/>
               <w:tblBorders>
                 <w:top w:val="none" w:sz="0" w:space="0" w:color="auto"/>
@@ -5574,7 +5795,71 @@
                       <w:sz w:val="24"/>
                       <w:szCs w:val="24"/>
                     </w:rPr>
-                    <w:t>select Title_book, (select count(borrow_id) from borrows where Books_id_book= books.Id_book) as quantity</w:t>
+                    <w:t xml:space="preserve">select </w:t>
+                  </w:r>
+                  <w:proofErr w:type="spellStart"/>
+                  <w:r>
+                    <w:rPr>
+                      <w:sz w:val="24"/>
+                      <w:szCs w:val="24"/>
+                    </w:rPr>
+                    <w:t>Title_book</w:t>
+                  </w:r>
+                  <w:proofErr w:type="spellEnd"/>
+                  <w:r>
+                    <w:rPr>
+                      <w:sz w:val="24"/>
+                      <w:szCs w:val="24"/>
+                    </w:rPr>
+                    <w:t>, (select count(</w:t>
+                  </w:r>
+                  <w:proofErr w:type="spellStart"/>
+                  <w:r>
+                    <w:rPr>
+                      <w:sz w:val="24"/>
+                      <w:szCs w:val="24"/>
+                    </w:rPr>
+                    <w:t>borrow_id</w:t>
+                  </w:r>
+                  <w:proofErr w:type="spellEnd"/>
+                  <w:r>
+                    <w:rPr>
+                      <w:sz w:val="24"/>
+                      <w:szCs w:val="24"/>
+                    </w:rPr>
+                    <w:t xml:space="preserve">) from borrows where </w:t>
+                  </w:r>
+                  <w:proofErr w:type="spellStart"/>
+                  <w:r>
+                    <w:rPr>
+                      <w:sz w:val="24"/>
+                      <w:szCs w:val="24"/>
+                    </w:rPr>
+                    <w:t>Books_id_book</w:t>
+                  </w:r>
+                  <w:proofErr w:type="spellEnd"/>
+                  <w:r>
+                    <w:rPr>
+                      <w:sz w:val="24"/>
+                      <w:szCs w:val="24"/>
+                    </w:rPr>
+                    <w:t xml:space="preserve">= </w:t>
+                  </w:r>
+                  <w:proofErr w:type="spellStart"/>
+                  <w:r>
+                    <w:rPr>
+                      <w:sz w:val="24"/>
+                      <w:szCs w:val="24"/>
+                    </w:rPr>
+                    <w:t>books.Id_book</w:t>
+                  </w:r>
+                  <w:proofErr w:type="spellEnd"/>
+                  <w:r>
+                    <w:rPr>
+                      <w:sz w:val="24"/>
+                      <w:szCs w:val="24"/>
+                    </w:rPr>
+                    <w:t>) as quantity</w:t>
                   </w:r>
                 </w:p>
                 <w:p>
@@ -5601,7 +5886,7 @@
                 </w:tcPr>
                 <w:tbl>
                   <w:tblPr>
-                    <w:tblStyle w:val="TableGrid"/>
+                    <w:tblStyle w:val="Tablaconcuadrcula"/>
                     <w:tblpPr w:leftFromText="180" w:rightFromText="180" w:vertAnchor="text" w:tblpY="-289"/>
                     <w:tblOverlap w:val="never"/>
                     <w:tblW w:w="5622" w:type="dxa"/>
@@ -5736,6 +6021,7 @@
                             <w:szCs w:val="24"/>
                           </w:rPr>
                         </w:pPr>
+                        <w:proofErr w:type="spellStart"/>
                         <w:r>
                           <w:rPr>
                             <w:sz w:val="24"/>
@@ -5743,6 +6029,7 @@
                           </w:rPr>
                           <w:t>Book_id_book</w:t>
                         </w:r>
+                        <w:proofErr w:type="spellEnd"/>
                       </w:p>
                       <w:p>
                         <w:pPr>
@@ -5752,13 +6039,31 @@
                             <w:szCs w:val="18"/>
                           </w:rPr>
                         </w:pPr>
+                        <w:proofErr w:type="spellStart"/>
                         <w:r>
                           <w:rPr>
                             <w:sz w:val="18"/>
                             <w:szCs w:val="18"/>
                           </w:rPr>
-                          <w:t>Books_id_book= books.Id_book</w:t>
+                          <w:t>Books_id_book</w:t>
                         </w:r>
+                        <w:proofErr w:type="spellEnd"/>
+                        <w:r>
+                          <w:rPr>
+                            <w:sz w:val="18"/>
+                            <w:szCs w:val="18"/>
+                          </w:rPr>
+                          <w:t xml:space="preserve">= </w:t>
+                        </w:r>
+                        <w:proofErr w:type="spellStart"/>
+                        <w:r>
+                          <w:rPr>
+                            <w:sz w:val="18"/>
+                            <w:szCs w:val="18"/>
+                          </w:rPr>
+                          <w:t>books.Id_book</w:t>
+                        </w:r>
+                        <w:proofErr w:type="spellEnd"/>
                       </w:p>
                       <w:p>
                         <w:pPr>
@@ -5915,6 +6220,7 @@
             <w:r>
               <w:rPr>
                 <w:noProof/>
+                <w:lang w:val="es-ES" w:eastAsia="es-ES"/>
               </w:rPr>
               <w:drawing>
                 <wp:inline distT="0" distB="0" distL="0" distR="0" wp14:anchorId="1C722BAA" wp14:editId="6301D273">
@@ -5985,7 +6291,7 @@
           <w:p/>
           <w:tbl>
             <w:tblPr>
-              <w:tblStyle w:val="TableGrid"/>
+              <w:tblStyle w:val="Tablaconcuadrcula"/>
               <w:tblpPr w:leftFromText="180" w:rightFromText="180" w:vertAnchor="text" w:horzAnchor="margin" w:tblpY="-246"/>
               <w:tblOverlap w:val="never"/>
               <w:tblW w:w="9351" w:type="dxa"/>
@@ -6127,7 +6433,7 @@
                 </w:tcPr>
                 <w:tbl>
                   <w:tblPr>
-                    <w:tblStyle w:val="TableGrid"/>
+                    <w:tblStyle w:val="Tablaconcuadrcula"/>
                     <w:tblpPr w:leftFromText="180" w:rightFromText="180" w:vertAnchor="page" w:horzAnchor="margin" w:tblpX="-147" w:tblpY="541"/>
                     <w:tblOverlap w:val="never"/>
                     <w:tblW w:w="4949" w:type="dxa"/>
@@ -6559,7 +6865,7 @@
           <w:p/>
           <w:tbl>
             <w:tblPr>
-              <w:tblStyle w:val="TableGrid"/>
+              <w:tblStyle w:val="Tablaconcuadrcula"/>
               <w:tblW w:w="0" w:type="auto"/>
               <w:tblBorders>
                 <w:top w:val="none" w:sz="0" w:space="0" w:color="auto"/>
@@ -6627,22 +6933,58 @@
     <w:p/>
     <w:p>
       <w:r>
+        <w:rPr>
+          <w:rFonts w:ascii="URWPalladioL-Roma" w:eastAsiaTheme="minorHAnsi" w:hAnsi="URWPalladioL-Roma" w:cs="URWPalladioL-Roma"/>
+          <w:lang w:val="en-IE"/>
+        </w:rPr>
         <w:lastRenderedPageBreak/>
-        <w:t>Explain command:</w:t>
+        <w:t>Analyse</w:t>
+      </w:r>
+      <w:r>
+        <w:t xml:space="preserve"> the query with the EXPLAIN command. Provide a detailed analysis containing:</w:t>
       </w:r>
     </w:p>
     <w:p/>
+    <w:p>
+      <w:r>
+        <w:t xml:space="preserve"> – the state of the database before the query execution; 5%</w:t>
+      </w:r>
+    </w:p>
     <w:p/>
     <w:p>
       <w:r>
+        <w:t xml:space="preserve">This is the </w:t>
+      </w:r>
+      <w:proofErr w:type="spellStart"/>
+      <w:r>
+        <w:t>out p</w:t>
+      </w:r>
+      <w:r>
+        <w:t>u</w:t>
+      </w:r>
+      <w:r>
+        <w:t>t</w:t>
+      </w:r>
+      <w:proofErr w:type="spellEnd"/>
+      <w:r>
+        <w:t xml:space="preserve"> for</w:t>
+      </w:r>
+      <w:r>
+        <w:t xml:space="preserve"> the query;</w:t>
+      </w:r>
+    </w:p>
+    <w:p/>
+    <w:p>
+      <w:r>
         <w:rPr>
           <w:noProof/>
+          <w:lang w:val="es-ES" w:eastAsia="es-ES"/>
         </w:rPr>
         <w:drawing>
-          <wp:inline distT="0" distB="0" distL="0" distR="0" wp14:anchorId="060869B7" wp14:editId="56BD6A8A">
-            <wp:extent cx="5731510" cy="2235835"/>
-            <wp:effectExtent l="0" t="0" r="2540" b="0"/>
-            <wp:docPr id="74" name="Picture 74"/>
+          <wp:inline distT="0" distB="0" distL="0" distR="0" wp14:anchorId="1CF13747" wp14:editId="410645E3">
+            <wp:extent cx="4638675" cy="2296211"/>
+            <wp:effectExtent l="0" t="0" r="0" b="8890"/>
+            <wp:docPr id="63" name="Picture 63"/>
             <wp:cNvGraphicFramePr>
               <a:graphicFrameLocks xmlns:a="http://schemas.openxmlformats.org/drawingml/2006/main" noChangeAspect="1"/>
             </wp:cNvGraphicFramePr>
@@ -6662,7 +7004,7 @@
                   <pic:spPr>
                     <a:xfrm>
                       <a:off x="0" y="0"/>
-                      <a:ext cx="5731510" cy="2235835"/>
+                      <a:ext cx="4683190" cy="2318246"/>
                     </a:xfrm>
                     <a:prstGeom prst="rect">
                       <a:avLst/>
@@ -6676,10 +7018,989 @@
       </w:r>
     </w:p>
     <w:p/>
+    <w:p>
+      <w:r>
+        <w:t xml:space="preserve">This is the show index command </w:t>
+      </w:r>
+    </w:p>
+    <w:p/>
+    <w:p>
+      <w:r>
+        <w:rPr>
+          <w:noProof/>
+          <w:lang w:val="es-ES" w:eastAsia="es-ES"/>
+        </w:rPr>
+        <w:drawing>
+          <wp:inline distT="0" distB="0" distL="0" distR="0" wp14:anchorId="104F7130" wp14:editId="5E457651">
+            <wp:extent cx="5010150" cy="1440432"/>
+            <wp:effectExtent l="0" t="0" r="0" b="7620"/>
+            <wp:docPr id="64" name="Picture 64"/>
+            <wp:cNvGraphicFramePr>
+              <a:graphicFrameLocks xmlns:a="http://schemas.openxmlformats.org/drawingml/2006/main" noChangeAspect="1"/>
+            </wp:cNvGraphicFramePr>
+            <a:graphic xmlns:a="http://schemas.openxmlformats.org/drawingml/2006/main">
+              <a:graphicData uri="http://schemas.openxmlformats.org/drawingml/2006/picture">
+                <pic:pic xmlns:pic="http://schemas.openxmlformats.org/drawingml/2006/picture">
+                  <pic:nvPicPr>
+                    <pic:cNvPr id="1" name=""/>
+                    <pic:cNvPicPr/>
+                  </pic:nvPicPr>
+                  <pic:blipFill>
+                    <a:blip r:embed="rId71"/>
+                    <a:stretch>
+                      <a:fillRect/>
+                    </a:stretch>
+                  </pic:blipFill>
+                  <pic:spPr>
+                    <a:xfrm>
+                      <a:off x="0" y="0"/>
+                      <a:ext cx="5083414" cy="1461496"/>
+                    </a:xfrm>
+                    <a:prstGeom prst="rect">
+                      <a:avLst/>
+                    </a:prstGeom>
+                  </pic:spPr>
+                </pic:pic>
+              </a:graphicData>
+            </a:graphic>
+          </wp:inline>
+        </w:drawing>
+      </w:r>
+    </w:p>
+    <w:p/>
+    <w:p>
+      <w:r>
+        <w:t xml:space="preserve"> – the output of the EXPLAIN command; 5% </w:t>
+      </w:r>
+    </w:p>
+    <w:p/>
+    <w:p>
+      <w:r>
+        <w:rPr>
+          <w:noProof/>
+          <w:lang w:val="es-ES" w:eastAsia="es-ES"/>
+        </w:rPr>
+        <w:drawing>
+          <wp:inline distT="0" distB="0" distL="0" distR="0" wp14:anchorId="48C01933" wp14:editId="55EB913C">
+            <wp:extent cx="4276725" cy="2843414"/>
+            <wp:effectExtent l="0" t="0" r="0" b="0"/>
+            <wp:docPr id="65" name="Picture 65"/>
+            <wp:cNvGraphicFramePr>
+              <a:graphicFrameLocks xmlns:a="http://schemas.openxmlformats.org/drawingml/2006/main" noChangeAspect="1"/>
+            </wp:cNvGraphicFramePr>
+            <a:graphic xmlns:a="http://schemas.openxmlformats.org/drawingml/2006/main">
+              <a:graphicData uri="http://schemas.openxmlformats.org/drawingml/2006/picture">
+                <pic:pic xmlns:pic="http://schemas.openxmlformats.org/drawingml/2006/picture">
+                  <pic:nvPicPr>
+                    <pic:cNvPr id="1" name=""/>
+                    <pic:cNvPicPr/>
+                  </pic:nvPicPr>
+                  <pic:blipFill>
+                    <a:blip r:embed="rId72"/>
+                    <a:stretch>
+                      <a:fillRect/>
+                    </a:stretch>
+                  </pic:blipFill>
+                  <pic:spPr>
+                    <a:xfrm>
+                      <a:off x="0" y="0"/>
+                      <a:ext cx="4308884" cy="2864795"/>
+                    </a:xfrm>
+                    <a:prstGeom prst="rect">
+                      <a:avLst/>
+                    </a:prstGeom>
+                  </pic:spPr>
+                </pic:pic>
+              </a:graphicData>
+            </a:graphic>
+          </wp:inline>
+        </w:drawing>
+      </w:r>
+    </w:p>
     <w:p/>
     <w:p/>
     <w:p/>
+    <w:p>
+      <w:r>
+        <w:t xml:space="preserve">– the state of the database after the query execution; 5% </w:t>
+      </w:r>
+    </w:p>
+    <w:p>
+      <w:r>
+        <w:rPr>
+          <w:noProof/>
+          <w:lang w:val="es-ES" w:eastAsia="es-ES"/>
+        </w:rPr>
+        <w:drawing>
+          <wp:inline distT="0" distB="0" distL="0" distR="0" wp14:anchorId="472F954D" wp14:editId="5F86D284">
+            <wp:extent cx="4133850" cy="2341245"/>
+            <wp:effectExtent l="0" t="0" r="0" b="1905"/>
+            <wp:docPr id="67" name="Picture 67"/>
+            <wp:cNvGraphicFramePr>
+              <a:graphicFrameLocks xmlns:a="http://schemas.openxmlformats.org/drawingml/2006/main" noChangeAspect="1"/>
+            </wp:cNvGraphicFramePr>
+            <a:graphic xmlns:a="http://schemas.openxmlformats.org/drawingml/2006/main">
+              <a:graphicData uri="http://schemas.openxmlformats.org/drawingml/2006/picture">
+                <pic:pic xmlns:pic="http://schemas.openxmlformats.org/drawingml/2006/picture">
+                  <pic:nvPicPr>
+                    <pic:cNvPr id="1" name=""/>
+                    <pic:cNvPicPr/>
+                  </pic:nvPicPr>
+                  <pic:blipFill>
+                    <a:blip r:embed="rId73"/>
+                    <a:stretch>
+                      <a:fillRect/>
+                    </a:stretch>
+                  </pic:blipFill>
+                  <pic:spPr>
+                    <a:xfrm>
+                      <a:off x="0" y="0"/>
+                      <a:ext cx="4133850" cy="2341245"/>
+                    </a:xfrm>
+                    <a:prstGeom prst="rect">
+                      <a:avLst/>
+                    </a:prstGeom>
+                  </pic:spPr>
+                </pic:pic>
+              </a:graphicData>
+            </a:graphic>
+          </wp:inline>
+        </w:drawing>
+      </w:r>
+    </w:p>
     <w:p/>
+    <w:p/>
+    <w:p>
+      <w:r>
+        <w:t xml:space="preserve">– the time taken for query execution 5% </w:t>
+      </w:r>
+    </w:p>
+    <w:p>
+      <w:r>
+        <w:rPr>
+          <w:noProof/>
+          <w:lang w:val="es-ES" w:eastAsia="es-ES"/>
+        </w:rPr>
+        <w:drawing>
+          <wp:inline distT="0" distB="0" distL="0" distR="0" wp14:anchorId="3F238C6F" wp14:editId="724A6269">
+            <wp:extent cx="5731510" cy="641985"/>
+            <wp:effectExtent l="0" t="0" r="2540" b="5715"/>
+            <wp:docPr id="68" name="Picture 68"/>
+            <wp:cNvGraphicFramePr>
+              <a:graphicFrameLocks xmlns:a="http://schemas.openxmlformats.org/drawingml/2006/main" noChangeAspect="1"/>
+            </wp:cNvGraphicFramePr>
+            <a:graphic xmlns:a="http://schemas.openxmlformats.org/drawingml/2006/main">
+              <a:graphicData uri="http://schemas.openxmlformats.org/drawingml/2006/picture">
+                <pic:pic xmlns:pic="http://schemas.openxmlformats.org/drawingml/2006/picture">
+                  <pic:nvPicPr>
+                    <pic:cNvPr id="1" name=""/>
+                    <pic:cNvPicPr/>
+                  </pic:nvPicPr>
+                  <pic:blipFill>
+                    <a:blip r:embed="rId74"/>
+                    <a:stretch>
+                      <a:fillRect/>
+                    </a:stretch>
+                  </pic:blipFill>
+                  <pic:spPr>
+                    <a:xfrm>
+                      <a:off x="0" y="0"/>
+                      <a:ext cx="5731510" cy="641985"/>
+                    </a:xfrm>
+                    <a:prstGeom prst="rect">
+                      <a:avLst/>
+                    </a:prstGeom>
+                  </pic:spPr>
+                </pic:pic>
+              </a:graphicData>
+            </a:graphic>
+          </wp:inline>
+        </w:drawing>
+      </w:r>
+    </w:p>
+    <w:p/>
+    <w:p/>
+    <w:p>
+      <w:r>
+        <w:t>– Comment</w:t>
+      </w:r>
+      <w:r>
+        <w:t xml:space="preserve"> </w:t>
+      </w:r>
+      <w:r>
+        <w:t>on</w:t>
+      </w:r>
+      <w:r>
+        <w:t xml:space="preserve"> </w:t>
+      </w:r>
+      <w:r>
+        <w:t>the</w:t>
+      </w:r>
+      <w:r>
+        <w:t xml:space="preserve"> </w:t>
+      </w:r>
+      <w:r>
+        <w:t>actual</w:t>
+      </w:r>
+      <w:r>
+        <w:t xml:space="preserve"> </w:t>
+      </w:r>
+      <w:r>
+        <w:t>outcome</w:t>
+      </w:r>
+      <w:r>
+        <w:t xml:space="preserve"> </w:t>
+      </w:r>
+      <w:r>
+        <w:t>versus</w:t>
+      </w:r>
+      <w:r>
+        <w:t xml:space="preserve"> </w:t>
+      </w:r>
+      <w:r>
+        <w:t>the</w:t>
+      </w:r>
+      <w:r>
+        <w:t xml:space="preserve"> </w:t>
+      </w:r>
+      <w:r>
+        <w:t>expected</w:t>
+      </w:r>
+      <w:r>
+        <w:t xml:space="preserve"> </w:t>
+      </w:r>
+      <w:r>
+        <w:t>outcome.</w:t>
+      </w:r>
+    </w:p>
+    <w:p>
+      <w:r>
+        <w:t xml:space="preserve"> State</w:t>
+      </w:r>
+      <w:r>
+        <w:t xml:space="preserve"> </w:t>
+      </w:r>
+      <w:r>
+        <w:t>whether</w:t>
+      </w:r>
+      <w:r>
+        <w:t xml:space="preserve"> </w:t>
+      </w:r>
+      <w:r>
+        <w:t>or</w:t>
+      </w:r>
+      <w:r>
+        <w:t xml:space="preserve"> </w:t>
+      </w:r>
+      <w:r>
+        <w:t>not</w:t>
+      </w:r>
+      <w:r>
+        <w:t xml:space="preserve"> </w:t>
+      </w:r>
+      <w:r>
+        <w:t>there</w:t>
+      </w:r>
+      <w:r>
+        <w:t xml:space="preserve"> </w:t>
+      </w:r>
+      <w:r>
+        <w:t>is</w:t>
+      </w:r>
+      <w:r>
+        <w:t xml:space="preserve"> </w:t>
+      </w:r>
+      <w:r>
+        <w:t>a difference between what you expected and what you got. 5%</w:t>
+      </w:r>
+    </w:p>
+    <w:p/>
+    <w:p>
+      <w:r>
+        <w:t xml:space="preserve">We </w:t>
+      </w:r>
+      <w:r>
+        <w:t>don’t think there is a difference between what we are expecting and what we got everything occur as we expected.</w:t>
+      </w:r>
+    </w:p>
+    <w:p/>
+    <w:p>
+      <w:pPr>
+        <w:widowControl/>
+        <w:adjustRightInd w:val="0"/>
+        <w:jc w:val="both"/>
+        <w:rPr>
+          <w:rFonts w:ascii="URWPalladioL-Roma" w:eastAsiaTheme="minorHAnsi" w:hAnsi="URWPalladioL-Roma" w:cs="URWPalladioL-Roma"/>
+          <w:lang w:val="en-IE"/>
+        </w:rPr>
+      </w:pPr>
+      <w:r>
+        <w:rPr>
+          <w:rFonts w:ascii="URWPalladioL-Roma" w:eastAsiaTheme="minorHAnsi" w:hAnsi="URWPalladioL-Roma" w:cs="URWPalladioL-Roma"/>
+          <w:lang w:val="en-IE"/>
+        </w:rPr>
+        <w:t>-</w:t>
+      </w:r>
+      <w:r>
+        <w:rPr>
+          <w:rFonts w:ascii="URWPalladioL-Roma" w:eastAsiaTheme="minorHAnsi" w:hAnsi="URWPalladioL-Roma" w:cs="URWPalladioL-Roma"/>
+          <w:lang w:val="en-IE"/>
+        </w:rPr>
+        <w:t>Create a query to perform an update, delete or insert operation. Propose an optimisation to the</w:t>
+      </w:r>
+    </w:p>
+    <w:p>
+      <w:pPr>
+        <w:widowControl/>
+        <w:adjustRightInd w:val="0"/>
+        <w:jc w:val="both"/>
+        <w:rPr>
+          <w:rFonts w:ascii="URWPalladioL-Roma" w:eastAsiaTheme="minorHAnsi" w:hAnsi="URWPalladioL-Roma" w:cs="URWPalladioL-Roma"/>
+          <w:lang w:val="en-IE"/>
+        </w:rPr>
+      </w:pPr>
+      <w:proofErr w:type="gramStart"/>
+      <w:r>
+        <w:rPr>
+          <w:rFonts w:ascii="URWPalladioL-Roma" w:eastAsiaTheme="minorHAnsi" w:hAnsi="URWPalladioL-Roma" w:cs="URWPalladioL-Roma"/>
+          <w:lang w:val="en-IE"/>
+        </w:rPr>
+        <w:t>query</w:t>
+      </w:r>
+      <w:proofErr w:type="gramEnd"/>
+      <w:r>
+        <w:rPr>
+          <w:rFonts w:ascii="URWPalladioL-Roma" w:eastAsiaTheme="minorHAnsi" w:hAnsi="URWPalladioL-Roma" w:cs="URWPalladioL-Roma"/>
+          <w:lang w:val="en-IE"/>
+        </w:rPr>
+        <w:t xml:space="preserve"> and/or database structure to improve the performance. Outline the effect your optimisation</w:t>
+      </w:r>
+    </w:p>
+    <w:p>
+      <w:pPr>
+        <w:widowControl/>
+        <w:adjustRightInd w:val="0"/>
+        <w:jc w:val="both"/>
+        <w:rPr>
+          <w:rFonts w:ascii="URWPalladioL-Roma" w:eastAsiaTheme="minorHAnsi" w:hAnsi="URWPalladioL-Roma" w:cs="URWPalladioL-Roma"/>
+          <w:lang w:val="en-IE"/>
+        </w:rPr>
+      </w:pPr>
+      <w:proofErr w:type="gramStart"/>
+      <w:r>
+        <w:rPr>
+          <w:rFonts w:ascii="URWPalladioL-Roma" w:eastAsiaTheme="minorHAnsi" w:hAnsi="URWPalladioL-Roma" w:cs="URWPalladioL-Roma"/>
+          <w:lang w:val="en-IE"/>
+        </w:rPr>
+        <w:t>can</w:t>
+      </w:r>
+      <w:proofErr w:type="gramEnd"/>
+      <w:r>
+        <w:rPr>
+          <w:rFonts w:ascii="URWPalladioL-Roma" w:eastAsiaTheme="minorHAnsi" w:hAnsi="URWPalladioL-Roma" w:cs="URWPalladioL-Roma"/>
+          <w:lang w:val="en-IE"/>
+        </w:rPr>
+        <w:t xml:space="preserve"> be expected to have. Test your query before and after the optimisation using the EXPLAIN</w:t>
+      </w:r>
+    </w:p>
+    <w:p>
+      <w:pPr>
+        <w:widowControl/>
+        <w:adjustRightInd w:val="0"/>
+        <w:jc w:val="both"/>
+        <w:rPr>
+          <w:rFonts w:ascii="URWPalladioL-Roma" w:eastAsiaTheme="minorHAnsi" w:hAnsi="URWPalladioL-Roma" w:cs="URWPalladioL-Roma"/>
+          <w:lang w:val="en-IE"/>
+        </w:rPr>
+      </w:pPr>
+    </w:p>
+    <w:p>
+      <w:pPr>
+        <w:widowControl/>
+        <w:adjustRightInd w:val="0"/>
+        <w:jc w:val="both"/>
+      </w:pPr>
+      <w:proofErr w:type="gramStart"/>
+      <w:r>
+        <w:rPr>
+          <w:rFonts w:ascii="URWPalladioL-Roma" w:eastAsiaTheme="minorHAnsi" w:hAnsi="URWPalladioL-Roma" w:cs="URWPalladioL-Roma"/>
+          <w:lang w:val="en-IE"/>
+        </w:rPr>
+        <w:t>command</w:t>
+      </w:r>
+      <w:proofErr w:type="gramEnd"/>
+      <w:r>
+        <w:rPr>
+          <w:rFonts w:ascii="URWPalladioL-Roma" w:eastAsiaTheme="minorHAnsi" w:hAnsi="URWPalladioL-Roma" w:cs="URWPalladioL-Roma"/>
+          <w:lang w:val="en-IE"/>
+        </w:rPr>
+        <w:t xml:space="preserve">. </w:t>
+      </w:r>
+      <w:r>
+        <w:rPr>
+          <w:rFonts w:ascii="URWPalladioL-Bold" w:eastAsiaTheme="minorHAnsi" w:hAnsi="URWPalladioL-Bold" w:cs="URWPalladioL-Bold"/>
+          <w:b/>
+          <w:bCs/>
+          <w:lang w:val="en-IE"/>
+        </w:rPr>
+        <w:t>10%</w:t>
+      </w:r>
+      <w:r>
+        <w:rPr>
+          <w:noProof/>
+          <w:lang w:val="es-ES" w:eastAsia="es-ES"/>
+        </w:rPr>
+        <w:drawing>
+          <wp:inline distT="0" distB="0" distL="0" distR="0" wp14:anchorId="07A3B43F" wp14:editId="39BCB653">
+            <wp:extent cx="5731380" cy="2409825"/>
+            <wp:effectExtent l="0" t="0" r="3175" b="0"/>
+            <wp:docPr id="60" name="Imagen 60" descr="C:\Users\eduar\Desktop\Query-Insert.PNG"/>
+            <wp:cNvGraphicFramePr>
+              <a:graphicFrameLocks xmlns:a="http://schemas.openxmlformats.org/drawingml/2006/main" noChangeAspect="1"/>
+            </wp:cNvGraphicFramePr>
+            <a:graphic xmlns:a="http://schemas.openxmlformats.org/drawingml/2006/main">
+              <a:graphicData uri="http://schemas.openxmlformats.org/drawingml/2006/picture">
+                <pic:pic xmlns:pic="http://schemas.openxmlformats.org/drawingml/2006/picture">
+                  <pic:nvPicPr>
+                    <pic:cNvPr id="0" name="Picture 1" descr="C:\Users\eduar\Desktop\Query-Insert.PNG"/>
+                    <pic:cNvPicPr>
+                      <a:picLocks noChangeAspect="1" noChangeArrowheads="1"/>
+                    </pic:cNvPicPr>
+                  </pic:nvPicPr>
+                  <pic:blipFill>
+                    <a:blip r:embed="rId75">
+                      <a:extLst>
+                        <a:ext uri="{28A0092B-C50C-407E-A947-70E740481C1C}">
+                          <a14:useLocalDpi xmlns:a14="http://schemas.microsoft.com/office/drawing/2010/main" val="0"/>
+                        </a:ext>
+                      </a:extLst>
+                    </a:blip>
+                    <a:srcRect/>
+                    <a:stretch>
+                      <a:fillRect/>
+                    </a:stretch>
+                  </pic:blipFill>
+                  <pic:spPr bwMode="auto">
+                    <a:xfrm>
+                      <a:off x="0" y="0"/>
+                      <a:ext cx="5742126" cy="2414343"/>
+                    </a:xfrm>
+                    <a:prstGeom prst="rect">
+                      <a:avLst/>
+                    </a:prstGeom>
+                    <a:noFill/>
+                    <a:ln>
+                      <a:noFill/>
+                    </a:ln>
+                  </pic:spPr>
+                </pic:pic>
+              </a:graphicData>
+            </a:graphic>
+          </wp:inline>
+        </w:drawing>
+      </w:r>
+    </w:p>
+    <w:p/>
+    <w:p>
+      <w:pPr>
+        <w:jc w:val="both"/>
+      </w:pPr>
+      <w:r>
+        <w:lastRenderedPageBreak/>
+        <w:t xml:space="preserve"> </w:t>
+      </w:r>
+    </w:p>
+    <w:p>
+      <w:pPr>
+        <w:jc w:val="both"/>
+      </w:pPr>
+      <w:r>
+        <w:t>Part C- group Work</w:t>
+      </w:r>
+    </w:p>
+    <w:p>
+      <w:pPr>
+        <w:jc w:val="both"/>
+      </w:pPr>
+    </w:p>
+    <w:p>
+      <w:pPr>
+        <w:widowControl/>
+        <w:adjustRightInd w:val="0"/>
+        <w:jc w:val="both"/>
+        <w:rPr>
+          <w:rFonts w:ascii="URWPalladioL-Bold" w:eastAsiaTheme="minorHAnsi" w:hAnsi="URWPalladioL-Bold" w:cs="URWPalladioL-Bold"/>
+          <w:b/>
+          <w:bCs/>
+          <w:lang w:val="en-IE"/>
+        </w:rPr>
+      </w:pPr>
+      <w:r>
+        <w:rPr>
+          <w:rFonts w:ascii="URWPalladioL-Bold" w:eastAsiaTheme="minorHAnsi" w:hAnsi="URWPalladioL-Bold" w:cs="URWPalladioL-Bold"/>
+          <w:b/>
+          <w:bCs/>
+          <w:lang w:val="en-IE"/>
+        </w:rPr>
+        <w:t>Eduard Cuadros 2017329</w:t>
+      </w:r>
+    </w:p>
+    <w:p>
+      <w:pPr>
+        <w:widowControl/>
+        <w:adjustRightInd w:val="0"/>
+        <w:jc w:val="both"/>
+        <w:rPr>
+          <w:rFonts w:ascii="URWPalladioL-Roma" w:eastAsiaTheme="minorHAnsi" w:hAnsi="URWPalladioL-Roma" w:cs="URWPalladioL-Roma"/>
+          <w:lang w:val="en-IE"/>
+        </w:rPr>
+      </w:pPr>
+      <w:r>
+        <w:rPr>
+          <w:rFonts w:ascii="URWPalladioL-Roma" w:eastAsiaTheme="minorHAnsi" w:hAnsi="URWPalladioL-Roma" w:cs="URWPalladioL-Roma"/>
+          <w:lang w:val="en-IE"/>
+        </w:rPr>
+        <w:t>1. What did you learn from working within a team?</w:t>
+      </w:r>
+    </w:p>
+    <w:p>
+      <w:pPr>
+        <w:widowControl/>
+        <w:adjustRightInd w:val="0"/>
+        <w:jc w:val="both"/>
+        <w:rPr>
+          <w:rFonts w:ascii="URWPalladioL-Roma" w:eastAsiaTheme="minorHAnsi" w:hAnsi="URWPalladioL-Roma" w:cs="URWPalladioL-Roma"/>
+          <w:lang w:val="en-IE"/>
+        </w:rPr>
+      </w:pPr>
+    </w:p>
+    <w:p>
+      <w:pPr>
+        <w:widowControl/>
+        <w:adjustRightInd w:val="0"/>
+        <w:ind w:firstLine="720"/>
+        <w:jc w:val="both"/>
+        <w:rPr>
+          <w:rFonts w:ascii="URWPalladioL-Roma" w:eastAsiaTheme="minorHAnsi" w:hAnsi="URWPalladioL-Roma" w:cs="URWPalladioL-Roma"/>
+          <w:lang w:val="en-IE"/>
+        </w:rPr>
+      </w:pPr>
+      <w:r>
+        <w:rPr>
+          <w:rFonts w:ascii="URWPalladioL-Roma" w:eastAsiaTheme="minorHAnsi" w:hAnsi="URWPalladioL-Roma" w:cs="URWPalladioL-Roma"/>
+          <w:lang w:val="en-IE"/>
+        </w:rPr>
+        <w:t>We learn many things when we work as team, because if I do not know something my team can help it, or even I know something I can explain to them. We always support between us. For example I starting to make the Database and then one of them improving the data adding more information, and then, the another guy help us with the commands. We never lost the main idea, we are thinking in the same goal.</w:t>
+      </w:r>
+    </w:p>
+    <w:p>
+      <w:pPr>
+        <w:widowControl/>
+        <w:adjustRightInd w:val="0"/>
+        <w:ind w:firstLine="720"/>
+        <w:jc w:val="both"/>
+        <w:rPr>
+          <w:rFonts w:ascii="URWPalladioL-Roma" w:eastAsiaTheme="minorHAnsi" w:hAnsi="URWPalladioL-Roma" w:cs="URWPalladioL-Roma"/>
+          <w:lang w:val="en-IE"/>
+        </w:rPr>
+      </w:pPr>
+      <w:r>
+        <w:rPr>
+          <w:rFonts w:ascii="URWPalladioL-Roma" w:eastAsiaTheme="minorHAnsi" w:hAnsi="URWPalladioL-Roma" w:cs="URWPalladioL-Roma"/>
+          <w:lang w:val="en-IE"/>
+        </w:rPr>
+        <w:t>It is normal for comments and criticisms about our contributions, performance and results. Working as a group, I learned to accept them and see them as a way to improve is essential for our growth.</w:t>
+      </w:r>
+    </w:p>
+    <w:p>
+      <w:pPr>
+        <w:widowControl/>
+        <w:adjustRightInd w:val="0"/>
+        <w:ind w:firstLine="720"/>
+        <w:jc w:val="both"/>
+        <w:rPr>
+          <w:rFonts w:ascii="URWPalladioL-Roma" w:eastAsiaTheme="minorHAnsi" w:hAnsi="URWPalladioL-Roma" w:cs="URWPalladioL-Roma"/>
+          <w:lang w:val="en-IE"/>
+        </w:rPr>
+      </w:pPr>
+      <w:r>
+        <w:rPr>
+          <w:rFonts w:ascii="URWPalladioL-Roma" w:eastAsiaTheme="minorHAnsi" w:hAnsi="URWPalladioL-Roma" w:cs="URWPalladioL-Roma"/>
+          <w:lang w:val="en-IE"/>
+        </w:rPr>
+        <w:t xml:space="preserve">I have been </w:t>
+      </w:r>
+      <w:r>
+        <w:rPr>
+          <w:rFonts w:ascii="URWPalladioL-Roma" w:eastAsiaTheme="minorHAnsi" w:hAnsi="URWPalladioL-Roma" w:cs="URWPalladioL-Roma"/>
+          <w:lang w:val="en-IE"/>
+        </w:rPr>
+        <w:t>work</w:t>
+      </w:r>
+      <w:r>
+        <w:rPr>
+          <w:rFonts w:ascii="URWPalladioL-Roma" w:eastAsiaTheme="minorHAnsi" w:hAnsi="URWPalladioL-Roma" w:cs="URWPalladioL-Roma"/>
+          <w:lang w:val="en-IE"/>
+        </w:rPr>
+        <w:t>ing</w:t>
+      </w:r>
+      <w:r>
+        <w:rPr>
+          <w:rFonts w:ascii="URWPalladioL-Roma" w:eastAsiaTheme="minorHAnsi" w:hAnsi="URWPalladioL-Roma" w:cs="URWPalladioL-Roma"/>
+          <w:lang w:val="en-IE"/>
+        </w:rPr>
+        <w:t xml:space="preserve"> where trust is the most appropriate environment for all members to feel good, involved with our database and we could do our best. We learned to be honest and say things in the face avoiding tensions, with the only objective of doing the best teamwork</w:t>
+      </w:r>
+    </w:p>
+    <w:p>
+      <w:pPr>
+        <w:widowControl/>
+        <w:adjustRightInd w:val="0"/>
+        <w:jc w:val="both"/>
+        <w:rPr>
+          <w:rFonts w:ascii="URWPalladioL-Roma" w:eastAsiaTheme="minorHAnsi" w:hAnsi="URWPalladioL-Roma" w:cs="URWPalladioL-Roma"/>
+          <w:lang w:val="en-IE"/>
+        </w:rPr>
+      </w:pPr>
+    </w:p>
+    <w:p>
+      <w:pPr>
+        <w:widowControl/>
+        <w:adjustRightInd w:val="0"/>
+        <w:jc w:val="both"/>
+        <w:rPr>
+          <w:rFonts w:ascii="URWPalladioL-Roma" w:eastAsiaTheme="minorHAnsi" w:hAnsi="URWPalladioL-Roma" w:cs="URWPalladioL-Roma"/>
+          <w:lang w:val="en-IE"/>
+        </w:rPr>
+      </w:pPr>
+      <w:r>
+        <w:rPr>
+          <w:rFonts w:ascii="URWPalladioL-Roma" w:eastAsiaTheme="minorHAnsi" w:hAnsi="URWPalladioL-Roma" w:cs="URWPalladioL-Roma"/>
+          <w:lang w:val="en-IE"/>
+        </w:rPr>
+        <w:t>2. What would you do differently if you had to build it again?</w:t>
+      </w:r>
+    </w:p>
+    <w:p>
+      <w:pPr>
+        <w:widowControl/>
+        <w:adjustRightInd w:val="0"/>
+        <w:jc w:val="both"/>
+        <w:rPr>
+          <w:rFonts w:ascii="URWPalladioL-Roma" w:eastAsiaTheme="minorHAnsi" w:hAnsi="URWPalladioL-Roma" w:cs="URWPalladioL-Roma"/>
+          <w:lang w:val="en-IE"/>
+        </w:rPr>
+      </w:pPr>
+    </w:p>
+    <w:p>
+      <w:pPr>
+        <w:widowControl/>
+        <w:adjustRightInd w:val="0"/>
+        <w:ind w:firstLine="720"/>
+        <w:jc w:val="both"/>
+        <w:rPr>
+          <w:rFonts w:ascii="URWPalladioL-Roma" w:eastAsiaTheme="minorHAnsi" w:hAnsi="URWPalladioL-Roma" w:cs="URWPalladioL-Roma"/>
+          <w:lang w:val="en-IE"/>
+        </w:rPr>
+      </w:pPr>
+      <w:r>
+        <w:rPr>
+          <w:rFonts w:ascii="URWPalladioL-Roma" w:eastAsiaTheme="minorHAnsi" w:hAnsi="URWPalladioL-Roma" w:cs="URWPalladioL-Roma"/>
+          <w:lang w:val="en-IE"/>
+        </w:rPr>
+        <w:t>I think I would do the same job, only with few changes that are not relevant I really liked the topic of the library, I would also choose the same topic</w:t>
+      </w:r>
+      <w:r>
+        <w:rPr>
+          <w:rFonts w:ascii="URWPalladioL-Roma" w:eastAsiaTheme="minorHAnsi" w:hAnsi="URWPalladioL-Roma" w:cs="URWPalladioL-Roma"/>
+          <w:lang w:val="en-IE"/>
+        </w:rPr>
+        <w:t>.</w:t>
+      </w:r>
+      <w:r>
+        <w:t xml:space="preserve"> </w:t>
+      </w:r>
+      <w:r>
+        <w:rPr>
+          <w:rFonts w:ascii="URWPalladioL-Roma" w:eastAsiaTheme="minorHAnsi" w:hAnsi="URWPalladioL-Roma" w:cs="URWPalladioL-Roma"/>
+          <w:lang w:val="en-IE"/>
+        </w:rPr>
+        <w:t>If I had to build it again I would further expand the database that could be adapted to any Irish library</w:t>
+      </w:r>
+      <w:r>
+        <w:rPr>
+          <w:rFonts w:ascii="URWPalladioL-Roma" w:eastAsiaTheme="minorHAnsi" w:hAnsi="URWPalladioL-Roma" w:cs="URWPalladioL-Roma"/>
+          <w:lang w:val="en-IE"/>
+        </w:rPr>
+        <w:t xml:space="preserve">. </w:t>
+      </w:r>
+    </w:p>
+    <w:p>
+      <w:pPr>
+        <w:widowControl/>
+        <w:adjustRightInd w:val="0"/>
+        <w:ind w:firstLine="720"/>
+        <w:jc w:val="both"/>
+        <w:rPr>
+          <w:rFonts w:ascii="URWPalladioL-Roma" w:eastAsiaTheme="minorHAnsi" w:hAnsi="URWPalladioL-Roma" w:cs="URWPalladioL-Roma"/>
+          <w:lang w:val="en-IE"/>
+        </w:rPr>
+      </w:pPr>
+    </w:p>
+    <w:p>
+      <w:pPr>
+        <w:widowControl/>
+        <w:adjustRightInd w:val="0"/>
+        <w:jc w:val="both"/>
+        <w:rPr>
+          <w:rFonts w:ascii="URWPalladioL-Roma" w:eastAsiaTheme="minorHAnsi" w:hAnsi="URWPalladioL-Roma" w:cs="URWPalladioL-Roma"/>
+          <w:lang w:val="en-IE"/>
+        </w:rPr>
+      </w:pPr>
+    </w:p>
+    <w:p>
+      <w:pPr>
+        <w:widowControl/>
+        <w:adjustRightInd w:val="0"/>
+        <w:jc w:val="both"/>
+        <w:rPr>
+          <w:rFonts w:ascii="URWPalladioL-Roma" w:eastAsiaTheme="minorHAnsi" w:hAnsi="URWPalladioL-Roma" w:cs="URWPalladioL-Roma"/>
+          <w:lang w:val="en-IE"/>
+        </w:rPr>
+      </w:pPr>
+      <w:r>
+        <w:rPr>
+          <w:rFonts w:ascii="URWPalladioL-Roma" w:eastAsiaTheme="minorHAnsi" w:hAnsi="URWPalladioL-Roma" w:cs="URWPalladioL-Roma"/>
+          <w:lang w:val="en-IE"/>
+        </w:rPr>
+        <w:t>3. What did you find most difficult to implement or understand.</w:t>
+      </w:r>
+    </w:p>
+    <w:p>
+      <w:pPr>
+        <w:jc w:val="both"/>
+      </w:pPr>
+      <w:r>
+        <w:rPr>
+          <w:rFonts w:ascii="URWPalladioL-Roma" w:eastAsiaTheme="minorHAnsi" w:hAnsi="URWPalladioL-Roma" w:cs="URWPalladioL-Roma"/>
+          <w:lang w:val="en-IE"/>
+        </w:rPr>
+        <w:t xml:space="preserve"> </w:t>
+      </w:r>
+      <w:r>
+        <w:rPr>
+          <w:rFonts w:ascii="URWPalladioL-Roma" w:eastAsiaTheme="minorHAnsi" w:hAnsi="URWPalladioL-Roma" w:cs="URWPalladioL-Roma"/>
+          <w:lang w:val="en-IE"/>
+        </w:rPr>
+        <w:tab/>
+        <w:t xml:space="preserve">Actually was difficult understands the requirements. So I tried </w:t>
+      </w:r>
+      <w:proofErr w:type="gramStart"/>
+      <w:r>
+        <w:rPr>
+          <w:rFonts w:ascii="URWPalladioL-Roma" w:eastAsiaTheme="minorHAnsi" w:hAnsi="URWPalladioL-Roma" w:cs="URWPalladioL-Roma"/>
+          <w:lang w:val="en-IE"/>
+        </w:rPr>
+        <w:t>to  search</w:t>
+      </w:r>
+      <w:proofErr w:type="gramEnd"/>
+      <w:r>
+        <w:rPr>
+          <w:rFonts w:ascii="URWPalladioL-Roma" w:eastAsiaTheme="minorHAnsi" w:hAnsi="URWPalladioL-Roma" w:cs="URWPalladioL-Roma"/>
+          <w:lang w:val="en-IE"/>
+        </w:rPr>
+        <w:t xml:space="preserve"> a lot commands online on Moodle they help me a lot . After check those presentations I got more knocking about all those queries. Now </w:t>
+      </w:r>
+      <w:r>
+        <w:rPr>
+          <w:rFonts w:ascii="URWPalladioL-Roma" w:eastAsiaTheme="minorHAnsi" w:hAnsi="URWPalladioL-Roma" w:cs="URWPalladioL-Roma"/>
+          <w:lang w:val="en-IE"/>
+        </w:rPr>
+        <w:t>I feel more c</w:t>
+      </w:r>
+      <w:r>
+        <w:rPr>
+          <w:rFonts w:ascii="URWPalladioL-Roma" w:eastAsiaTheme="minorHAnsi" w:hAnsi="URWPalladioL-Roma" w:cs="URWPalladioL-Roma"/>
+          <w:lang w:val="en-IE"/>
+        </w:rPr>
+        <w:t>onfident when handling the data</w:t>
+      </w:r>
+      <w:r>
+        <w:rPr>
+          <w:rFonts w:ascii="URWPalladioL-Roma" w:eastAsiaTheme="minorHAnsi" w:hAnsi="URWPalladioL-Roma" w:cs="URWPalladioL-Roma"/>
+          <w:lang w:val="en-IE"/>
+        </w:rPr>
+        <w:t>base</w:t>
+      </w:r>
+      <w:r>
+        <w:rPr>
+          <w:rFonts w:ascii="URWPalladioL-Roma" w:eastAsiaTheme="minorHAnsi" w:hAnsi="URWPalladioL-Roma" w:cs="URWPalladioL-Roma"/>
+          <w:lang w:val="en-IE"/>
+        </w:rPr>
+        <w:t>.</w:t>
+      </w:r>
+    </w:p>
+    <w:p/>
+    <w:p>
+      <w:r>
+        <w:t xml:space="preserve">Name: Thiago Almeida. </w:t>
+      </w:r>
+    </w:p>
+    <w:p>
+      <w:r>
+        <w:t>Student N: 2017201.</w:t>
+      </w:r>
+    </w:p>
+    <w:p>
+      <w:pPr>
+        <w:jc w:val="both"/>
+      </w:pPr>
+    </w:p>
+    <w:p>
+      <w:pPr>
+        <w:jc w:val="both"/>
+      </w:pPr>
+    </w:p>
+    <w:p>
+      <w:pPr>
+        <w:pStyle w:val="Prrafodelista"/>
+        <w:numPr>
+          <w:ilvl w:val="0"/>
+          <w:numId w:val="2"/>
+        </w:numPr>
+        <w:jc w:val="both"/>
+      </w:pPr>
+      <w:r>
+        <w:t>What did you learn from working within a team?</w:t>
+      </w:r>
+    </w:p>
+    <w:p>
+      <w:pPr>
+        <w:pStyle w:val="Prrafodelista"/>
+        <w:ind w:left="720"/>
+        <w:jc w:val="both"/>
+      </w:pPr>
+      <w:r>
+        <w:t>Answer.</w:t>
+      </w:r>
+    </w:p>
+    <w:p>
+      <w:pPr>
+        <w:pStyle w:val="Prrafodelista"/>
+        <w:ind w:left="720"/>
+        <w:jc w:val="both"/>
+      </w:pPr>
+      <w:r>
+        <w:t xml:space="preserve">I learned that is easier when we have a group where everyone works on the same </w:t>
+      </w:r>
+      <w:bookmarkStart w:id="0" w:name="_GoBack"/>
+      <w:bookmarkEnd w:id="0"/>
+      <w:r>
+        <w:t>path, and the job is well distributed.</w:t>
+      </w:r>
+    </w:p>
+    <w:p>
+      <w:pPr>
+        <w:pStyle w:val="Prrafodelista"/>
+        <w:ind w:left="720"/>
+        <w:jc w:val="both"/>
+      </w:pPr>
+    </w:p>
+    <w:p>
+      <w:pPr>
+        <w:pStyle w:val="Prrafodelista"/>
+        <w:numPr>
+          <w:ilvl w:val="0"/>
+          <w:numId w:val="2"/>
+        </w:numPr>
+        <w:jc w:val="both"/>
+      </w:pPr>
+      <w:r>
+        <w:t xml:space="preserve">What would you do differently if you had </w:t>
+      </w:r>
+      <w:r>
+        <w:t>built</w:t>
+      </w:r>
+      <w:r>
+        <w:t xml:space="preserve"> it again?</w:t>
+      </w:r>
+    </w:p>
+    <w:p>
+      <w:pPr>
+        <w:pStyle w:val="Prrafodelista"/>
+        <w:ind w:left="720"/>
+        <w:jc w:val="both"/>
+      </w:pPr>
+      <w:r>
+        <w:t>Answer,</w:t>
+      </w:r>
+    </w:p>
+    <w:p>
+      <w:pPr>
+        <w:pStyle w:val="Prrafodelista"/>
+        <w:ind w:left="720"/>
+        <w:jc w:val="both"/>
+      </w:pPr>
+      <w:r>
+        <w:t>Asked more the teacher about his requirements, because it wasn’t clear for me.</w:t>
+      </w:r>
+    </w:p>
+    <w:p>
+      <w:pPr>
+        <w:pStyle w:val="Prrafodelista"/>
+        <w:ind w:left="720"/>
+        <w:jc w:val="both"/>
+      </w:pPr>
+    </w:p>
+    <w:p>
+      <w:pPr>
+        <w:pStyle w:val="Prrafodelista"/>
+        <w:numPr>
+          <w:ilvl w:val="0"/>
+          <w:numId w:val="2"/>
+        </w:numPr>
+        <w:jc w:val="both"/>
+      </w:pPr>
+      <w:r>
+        <w:t xml:space="preserve">What </w:t>
+      </w:r>
+      <w:r>
+        <w:t>did you</w:t>
+      </w:r>
+      <w:r>
+        <w:t xml:space="preserve"> find </w:t>
+      </w:r>
+      <w:r>
+        <w:t xml:space="preserve">most difficult to implement or understand? </w:t>
+      </w:r>
+    </w:p>
+    <w:p>
+      <w:pPr>
+        <w:pStyle w:val="Prrafodelista"/>
+        <w:ind w:left="720"/>
+        <w:jc w:val="both"/>
+      </w:pPr>
+      <w:r>
+        <w:t>Understand the requirements for me was a bit confuse to understand and we did not know which question was referred or related to de priviest question or not.</w:t>
+      </w:r>
+    </w:p>
+    <w:p>
+      <w:pPr>
+        <w:pStyle w:val="Prrafodelista"/>
+        <w:ind w:left="720"/>
+        <w:jc w:val="both"/>
+      </w:pPr>
+    </w:p>
+    <w:p>
+      <w:pPr>
+        <w:pStyle w:val="Prrafodelista"/>
+        <w:ind w:left="720"/>
+        <w:jc w:val="both"/>
+      </w:pPr>
+      <w:r>
+        <w:t>Thanks anyway it was very good to practice the knowledge that we got during the classes.</w:t>
+      </w:r>
+    </w:p>
     <w:sectPr>
       <w:pgSz w:w="11906" w:h="16838"/>
       <w:pgMar w:top="1440" w:right="1440" w:bottom="1440" w:left="1440" w:header="708" w:footer="708" w:gutter="0"/>
@@ -6691,8 +8012,97 @@
 </file>
 
 <file path=word/numbering.xml><?xml version="1.0" encoding="utf-8"?>
-<w:numbering xmlns:wpc="http://schemas.microsoft.com/office/word/2010/wordprocessingCanvas" xmlns:cx="http://schemas.microsoft.com/office/drawing/2014/chartex" xmlns:cx1="http://schemas.microsoft.com/office/drawing/2015/9/8/chartex" xmlns:cx2="http://schemas.microsoft.com/office/drawing/2015/10/21/chartex" xmlns:cx3="http://schemas.microsoft.com/office/drawing/2016/5/9/chartex" xmlns:cx4="http://schemas.microsoft.com/office/drawing/2016/5/10/chartex" xmlns:cx5="http://schemas.microsoft.com/office/drawing/2016/5/11/chartex" xmlns:cx6="http://schemas.microsoft.com/office/drawing/2016/5/12/chartex" xmlns:cx7="http://schemas.microsoft.com/office/drawing/2016/5/13/chartex" xmlns:cx8="http://schemas.microsoft.com/office/drawing/2016/5/14/chartex" xmlns:mc="http://schemas.openxmlformats.org/markup-compatibility/2006" xmlns:aink="http://schemas.microsoft.com/office/drawing/2016/ink" xmlns:am3d="http://schemas.microsoft.com/office/drawing/2017/model3d" xmlns:o="urn:schemas-microsoft-com:office:office" xmlns:r="http://schemas.openxmlformats.org/officeDocument/2006/relationships" xmlns:m="http://schemas.openxmlformats.org/officeDocument/2006/math" xmlns:v="urn:schemas-microsoft-com:vml" xmlns:wp14="http://schemas.microsoft.com/office/word/2010/wordprocessingDrawing" xmlns:wp="http://schemas.openxmlformats.org/drawingml/2006/wordprocessingDrawing" xmlns:w10="urn:schemas-microsoft-com:office:word" xmlns:w="http://schemas.openxmlformats.org/wordprocessingml/2006/main" xmlns:w14="http://schemas.microsoft.com/office/word/2010/wordml" xmlns:w15="http://schemas.microsoft.com/office/word/2012/wordml" xmlns:w16cid="http://schemas.microsoft.com/office/word/2016/wordml/cid" xmlns:w16se="http://schemas.microsoft.com/office/word/2015/wordml/symex" xmlns:wpg="http://schemas.microsoft.com/office/word/2010/wordprocessingGroup" xmlns:wpi="http://schemas.microsoft.com/office/word/2010/wordprocessingInk" xmlns:wne="http://schemas.microsoft.com/office/word/2006/wordml" xmlns:wps="http://schemas.microsoft.com/office/word/2010/wordprocessingShape" mc:Ignorable="w14 w15 w16se w16cid wp14">
+<w:numbering xmlns:wpc="http://schemas.microsoft.com/office/word/2010/wordprocessingCanvas" xmlns:mc="http://schemas.openxmlformats.org/markup-compatibility/2006" xmlns:o="urn:schemas-microsoft-com:office:office" xmlns:r="http://schemas.openxmlformats.org/officeDocument/2006/relationships" xmlns:m="http://schemas.openxmlformats.org/officeDocument/2006/math" xmlns:v="urn:schemas-microsoft-com:vml" xmlns:wp14="http://schemas.microsoft.com/office/word/2010/wordprocessingDrawing" xmlns:wp="http://schemas.openxmlformats.org/drawingml/2006/wordprocessingDrawing" xmlns:w10="urn:schemas-microsoft-com:office:word" xmlns:w="http://schemas.openxmlformats.org/wordprocessingml/2006/main" xmlns:w14="http://schemas.microsoft.com/office/word/2010/wordml" xmlns:w15="http://schemas.microsoft.com/office/word/2012/wordml" xmlns:wpg="http://schemas.microsoft.com/office/word/2010/wordprocessingGroup" xmlns:wpi="http://schemas.microsoft.com/office/word/2010/wordprocessingInk" xmlns:wne="http://schemas.microsoft.com/office/word/2006/wordml" xmlns:wps="http://schemas.microsoft.com/office/word/2010/wordprocessingShape" mc:Ignorable="w14 w15 wp14">
   <w:abstractNum w:abstractNumId="0" w15:restartNumberingAfterBreak="0">
+    <w:nsid w:val="2927697D"/>
+    <w:multiLevelType w:val="hybridMultilevel"/>
+    <w:tmpl w:val="04CC5E24"/>
+    <w:lvl w:ilvl="0" w:tplc="0809000F">
+      <w:start w:val="1"/>
+      <w:numFmt w:val="decimal"/>
+      <w:lvlText w:val="%1."/>
+      <w:lvlJc w:val="left"/>
+      <w:pPr>
+        <w:ind w:left="720" w:hanging="360"/>
+      </w:pPr>
+      <w:rPr>
+        <w:rFonts w:hint="default"/>
+      </w:rPr>
+    </w:lvl>
+    <w:lvl w:ilvl="1" w:tplc="08090019" w:tentative="1">
+      <w:start w:val="1"/>
+      <w:numFmt w:val="lowerLetter"/>
+      <w:lvlText w:val="%2."/>
+      <w:lvlJc w:val="left"/>
+      <w:pPr>
+        <w:ind w:left="1440" w:hanging="360"/>
+      </w:pPr>
+    </w:lvl>
+    <w:lvl w:ilvl="2" w:tplc="0809001B" w:tentative="1">
+      <w:start w:val="1"/>
+      <w:numFmt w:val="lowerRoman"/>
+      <w:lvlText w:val="%3."/>
+      <w:lvlJc w:val="right"/>
+      <w:pPr>
+        <w:ind w:left="2160" w:hanging="180"/>
+      </w:pPr>
+    </w:lvl>
+    <w:lvl w:ilvl="3" w:tplc="0809000F" w:tentative="1">
+      <w:start w:val="1"/>
+      <w:numFmt w:val="decimal"/>
+      <w:lvlText w:val="%4."/>
+      <w:lvlJc w:val="left"/>
+      <w:pPr>
+        <w:ind w:left="2880" w:hanging="360"/>
+      </w:pPr>
+    </w:lvl>
+    <w:lvl w:ilvl="4" w:tplc="08090019" w:tentative="1">
+      <w:start w:val="1"/>
+      <w:numFmt w:val="lowerLetter"/>
+      <w:lvlText w:val="%5."/>
+      <w:lvlJc w:val="left"/>
+      <w:pPr>
+        <w:ind w:left="3600" w:hanging="360"/>
+      </w:pPr>
+    </w:lvl>
+    <w:lvl w:ilvl="5" w:tplc="0809001B" w:tentative="1">
+      <w:start w:val="1"/>
+      <w:numFmt w:val="lowerRoman"/>
+      <w:lvlText w:val="%6."/>
+      <w:lvlJc w:val="right"/>
+      <w:pPr>
+        <w:ind w:left="4320" w:hanging="180"/>
+      </w:pPr>
+    </w:lvl>
+    <w:lvl w:ilvl="6" w:tplc="0809000F" w:tentative="1">
+      <w:start w:val="1"/>
+      <w:numFmt w:val="decimal"/>
+      <w:lvlText w:val="%7."/>
+      <w:lvlJc w:val="left"/>
+      <w:pPr>
+        <w:ind w:left="5040" w:hanging="360"/>
+      </w:pPr>
+    </w:lvl>
+    <w:lvl w:ilvl="7" w:tplc="08090019" w:tentative="1">
+      <w:start w:val="1"/>
+      <w:numFmt w:val="lowerLetter"/>
+      <w:lvlText w:val="%8."/>
+      <w:lvlJc w:val="left"/>
+      <w:pPr>
+        <w:ind w:left="5760" w:hanging="360"/>
+      </w:pPr>
+    </w:lvl>
+    <w:lvl w:ilvl="8" w:tplc="0809001B" w:tentative="1">
+      <w:start w:val="1"/>
+      <w:numFmt w:val="lowerRoman"/>
+      <w:lvlText w:val="%9."/>
+      <w:lvlJc w:val="right"/>
+      <w:pPr>
+        <w:ind w:left="6480" w:hanging="180"/>
+      </w:pPr>
+    </w:lvl>
+  </w:abstractNum>
+  <w:abstractNum w:abstractNumId="1" w15:restartNumberingAfterBreak="0">
     <w:nsid w:val="341138AB"/>
     <w:multiLevelType w:val="hybridMultilevel"/>
     <w:tmpl w:val="8CF059F2"/>
@@ -6803,13 +8213,16 @@
     </w:lvl>
   </w:abstractNum>
   <w:num w:numId="1">
+    <w:abstractNumId w:val="1"/>
+  </w:num>
+  <w:num w:numId="2">
     <w:abstractNumId w:val="0"/>
   </w:num>
 </w:numbering>
 </file>
 
 <file path=word/styles.xml><?xml version="1.0" encoding="utf-8"?>
-<w:styles xmlns:mc="http://schemas.openxmlformats.org/markup-compatibility/2006" xmlns:r="http://schemas.openxmlformats.org/officeDocument/2006/relationships" xmlns:w="http://schemas.openxmlformats.org/wordprocessingml/2006/main" xmlns:w14="http://schemas.microsoft.com/office/word/2010/wordml" xmlns:w15="http://schemas.microsoft.com/office/word/2012/wordml" xmlns:w16cid="http://schemas.microsoft.com/office/word/2016/wordml/cid" xmlns:w16se="http://schemas.microsoft.com/office/word/2015/wordml/symex" mc:Ignorable="w14 w15 w16se w16cid">
+<w:styles xmlns:mc="http://schemas.openxmlformats.org/markup-compatibility/2006" xmlns:r="http://schemas.openxmlformats.org/officeDocument/2006/relationships" xmlns:w="http://schemas.openxmlformats.org/wordprocessingml/2006/main" xmlns:w14="http://schemas.microsoft.com/office/word/2010/wordml" xmlns:w15="http://schemas.microsoft.com/office/word/2012/wordml" mc:Ignorable="w14 w15">
   <w:docDefaults>
     <w:rPrDefault>
       <w:rPr>
@@ -6825,7 +8238,7 @@
       </w:pPr>
     </w:pPrDefault>
   </w:docDefaults>
-  <w:latentStyles w:defLockedState="0" w:defUIPriority="99" w:defSemiHidden="0" w:defUnhideWhenUsed="0" w:defQFormat="0" w:count="376">
+  <w:latentStyles w:defLockedState="0" w:defUIPriority="99" w:defSemiHidden="0" w:defUnhideWhenUsed="0" w:defQFormat="0" w:count="371">
     <w:lsdException w:name="Normal" w:uiPriority="0" w:qFormat="1"/>
     <w:lsdException w:name="heading 1" w:uiPriority="9" w:qFormat="1"/>
     <w:lsdException w:name="heading 2" w:semiHidden="1" w:uiPriority="9" w:unhideWhenUsed="1" w:qFormat="1"/>
@@ -7197,11 +8610,6 @@
     <w:lsdException w:name="List Table 5 Dark Accent 6" w:uiPriority="50"/>
     <w:lsdException w:name="List Table 6 Colorful Accent 6" w:uiPriority="51"/>
     <w:lsdException w:name="List Table 7 Colorful Accent 6" w:uiPriority="52"/>
-    <w:lsdException w:name="Mention" w:semiHidden="1" w:unhideWhenUsed="1"/>
-    <w:lsdException w:name="Smart Hyperlink" w:semiHidden="1" w:unhideWhenUsed="1"/>
-    <w:lsdException w:name="Hashtag" w:semiHidden="1" w:unhideWhenUsed="1"/>
-    <w:lsdException w:name="Unresolved Mention" w:semiHidden="1" w:unhideWhenUsed="1"/>
-    <w:lsdException w:name="Smart Link" w:semiHidden="1" w:unhideWhenUsed="1"/>
   </w:latentStyles>
   <w:style w:type="paragraph" w:default="1" w:styleId="Normal">
     <w:name w:val="Normal"/>
@@ -7218,13 +8626,13 @@
       <w:lang w:val="en-US"/>
     </w:rPr>
   </w:style>
-  <w:style w:type="character" w:default="1" w:styleId="DefaultParagraphFont">
+  <w:style w:type="character" w:default="1" w:styleId="Fuentedeprrafopredeter">
     <w:name w:val="Default Paragraph Font"/>
     <w:uiPriority w:val="1"/>
     <w:semiHidden/>
     <w:unhideWhenUsed/>
   </w:style>
-  <w:style w:type="table" w:default="1" w:styleId="TableNormal">
+  <w:style w:type="table" w:default="1" w:styleId="Tablanormal">
     <w:name w:val="Normal Table"/>
     <w:uiPriority w:val="99"/>
     <w:semiHidden/>
@@ -7239,26 +8647,26 @@
       </w:tblCellMar>
     </w:tblPr>
   </w:style>
-  <w:style w:type="numbering" w:default="1" w:styleId="NoList">
+  <w:style w:type="numbering" w:default="1" w:styleId="Sinlista">
     <w:name w:val="No List"/>
     <w:uiPriority w:val="99"/>
     <w:semiHidden/>
     <w:unhideWhenUsed/>
   </w:style>
-  <w:style w:type="paragraph" w:styleId="BodyText">
+  <w:style w:type="paragraph" w:styleId="Textoindependiente">
     <w:name w:val="Body Text"/>
     <w:basedOn w:val="Normal"/>
-    <w:link w:val="BodyTextChar"/>
+    <w:link w:val="TextoindependienteCar"/>
     <w:uiPriority w:val="1"/>
     <w:semiHidden/>
     <w:unhideWhenUsed/>
     <w:qFormat/>
     <w:rsid w:val="00BD4584"/>
   </w:style>
-  <w:style w:type="character" w:customStyle="1" w:styleId="BodyTextChar">
-    <w:name w:val="Body Text Char"/>
-    <w:basedOn w:val="DefaultParagraphFont"/>
-    <w:link w:val="BodyText"/>
+  <w:style w:type="character" w:customStyle="1" w:styleId="TextoindependienteCar">
+    <w:name w:val="Texto independiente Car"/>
+    <w:basedOn w:val="Fuentedeprrafopredeter"/>
+    <w:link w:val="Textoindependiente"/>
     <w:uiPriority w:val="1"/>
     <w:semiHidden/>
     <w:rsid w:val="00BD4584"/>
@@ -7267,7 +8675,7 @@
       <w:lang w:val="en-US"/>
     </w:rPr>
   </w:style>
-  <w:style w:type="paragraph" w:styleId="ListParagraph">
+  <w:style w:type="paragraph" w:styleId="Prrafodelista">
     <w:name w:val="List Paragraph"/>
     <w:basedOn w:val="Normal"/>
     <w:uiPriority w:val="1"/>
@@ -7277,9 +8685,9 @@
       <w:ind w:left="100"/>
     </w:pPr>
   </w:style>
-  <w:style w:type="table" w:styleId="TableGrid">
+  <w:style w:type="table" w:styleId="Tablaconcuadrcula">
     <w:name w:val="Table Grid"/>
-    <w:basedOn w:val="TableNormal"/>
+    <w:basedOn w:val="Tablanormal"/>
     <w:uiPriority w:val="39"/>
     <w:rsid w:val="00C976CE"/>
     <w:pPr>
@@ -7599,7 +9007,7 @@
 </file>
 
 <file path=customXml/itemProps1.xml><?xml version="1.0" encoding="utf-8"?>
-<ds:datastoreItem xmlns:ds="http://schemas.openxmlformats.org/officeDocument/2006/customXml" ds:itemID="{DB47A542-C0D2-4EFA-8FA4-38B5CEAB7BD2}">
+<ds:datastoreItem xmlns:ds="http://schemas.openxmlformats.org/officeDocument/2006/customXml" ds:itemID="{794B47FA-F875-476F-9599-CA2E42C7154E}">
   <ds:schemaRefs>
     <ds:schemaRef ds:uri="http://schemas.openxmlformats.org/officeDocument/2006/bibliography"/>
   </ds:schemaRefs>

</xml_diff>

<commit_message>
I pasted a new image of my joined tables
</commit_message>
<xml_diff>
--- a/Databaseassignment.docx
+++ b/Databaseassignment.docx
@@ -1692,7 +1692,7 @@
           </mc:Choice>
           <mc:Fallback>
             <w:pict>
-              <v:rect w14:anchorId="6B94857D" id="Rectangle 11" o:spid="_x0000_s1026" style="position:absolute;margin-left:254.5pt;margin-top:2pt;width:9.75pt;height:8.25pt;z-index:251666944;visibility:visible;mso-wrap-style:square;mso-width-percent:0;mso-height-percent:0;mso-wrap-distance-left:9pt;mso-wrap-distance-top:0;mso-wrap-distance-right:9pt;mso-wrap-distance-bottom:0;mso-position-horizontal:absolute;mso-position-horizontal-relative:text;mso-position-vertical:absolute;mso-position-vertical-relative:text;mso-width-percent:0;mso-height-percent:0;mso-width-relative:page;mso-height-relative:page;v-text-anchor:top" o:gfxdata="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"/>
+              <v:rect w14:anchorId="6AA4D04C" id="Rectangle 11" o:spid="_x0000_s1026" style="position:absolute;margin-left:254.5pt;margin-top:2pt;width:9.75pt;height:8.25pt;z-index:251666944;visibility:visible;mso-wrap-style:square;mso-width-percent:0;mso-height-percent:0;mso-wrap-distance-left:9pt;mso-wrap-distance-top:0;mso-wrap-distance-right:9pt;mso-wrap-distance-bottom:0;mso-position-horizontal:absolute;mso-position-horizontal-relative:text;mso-position-vertical:absolute;mso-position-vertical-relative:text;mso-width-percent:0;mso-height-percent:0;mso-width-relative:page;mso-height-relative:page;v-text-anchor:top" o:gfxdata="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"/>
             </w:pict>
           </mc:Fallback>
         </mc:AlternateContent>
@@ -1766,7 +1766,7 @@
           </mc:Choice>
           <mc:Fallback>
             <w:pict>
-              <v:rect w14:anchorId="19AC54E4" id="Rectangle 10" o:spid="_x0000_s1026" style="position:absolute;margin-left:178.2pt;margin-top:2.5pt;width:9.75pt;height:8.25pt;z-index:251664896;visibility:visible;mso-wrap-style:square;mso-width-percent:0;mso-height-percent:0;mso-wrap-distance-left:9pt;mso-wrap-distance-top:0;mso-wrap-distance-right:9pt;mso-wrap-distance-bottom:0;mso-position-horizontal:absolute;mso-position-horizontal-relative:text;mso-position-vertical:absolute;mso-position-vertical-relative:text;mso-width-percent:0;mso-height-percent:0;mso-width-relative:page;mso-height-relative:page;v-text-anchor:top" o:gfxdata="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"/>
+              <v:rect w14:anchorId="199745A9" id="Rectangle 10" o:spid="_x0000_s1026" style="position:absolute;margin-left:178.2pt;margin-top:2.5pt;width:9.75pt;height:8.25pt;z-index:251664896;visibility:visible;mso-wrap-style:square;mso-width-percent:0;mso-height-percent:0;mso-wrap-distance-left:9pt;mso-wrap-distance-top:0;mso-wrap-distance-right:9pt;mso-wrap-distance-bottom:0;mso-position-horizontal:absolute;mso-position-horizontal-relative:text;mso-position-vertical:absolute;mso-position-vertical-relative:text;mso-width-percent:0;mso-height-percent:0;mso-width-relative:page;mso-height-relative:page;v-text-anchor:top" o:gfxdata="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"/>
             </w:pict>
           </mc:Fallback>
         </mc:AlternateContent>
@@ -1840,7 +1840,7 @@
           </mc:Choice>
           <mc:Fallback>
             <w:pict>
-              <v:rect w14:anchorId="4E30DA84" id="Rectangle 11" o:spid="_x0000_s1026" style="position:absolute;margin-left:319.5pt;margin-top:2.1pt;width:9.75pt;height:8.25pt;z-index:251650560;visibility:visible;mso-wrap-style:square;mso-width-percent:0;mso-height-percent:0;mso-wrap-distance-left:9pt;mso-wrap-distance-top:0;mso-wrap-distance-right:9pt;mso-wrap-distance-bottom:0;mso-position-horizontal:absolute;mso-position-horizontal-relative:text;mso-position-vertical:absolute;mso-position-vertical-relative:text;mso-width-percent:0;mso-height-percent:0;mso-width-relative:page;mso-height-relative:page;v-text-anchor:top" o:gfxdata="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" fillcolor="black [3213]"/>
+              <v:rect w14:anchorId="1B7BB725" id="Rectangle 11" o:spid="_x0000_s1026" style="position:absolute;margin-left:319.5pt;margin-top:2.1pt;width:9.75pt;height:8.25pt;z-index:251650560;visibility:visible;mso-wrap-style:square;mso-width-percent:0;mso-height-percent:0;mso-wrap-distance-left:9pt;mso-wrap-distance-top:0;mso-wrap-distance-right:9pt;mso-wrap-distance-bottom:0;mso-position-horizontal:absolute;mso-position-horizontal-relative:text;mso-position-vertical:absolute;mso-position-vertical-relative:text;mso-width-percent:0;mso-height-percent:0;mso-width-relative:page;mso-height-relative:page;v-text-anchor:top" o:gfxdata="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" fillcolor="black [3213]"/>
             </w:pict>
           </mc:Fallback>
         </mc:AlternateContent>
@@ -2551,39 +2551,16 @@
     </w:p>
     <w:p>
       <w:pPr>
-        <w:pStyle w:val="BodyText"/>
-        <w:rPr>
-          <w:sz w:val="20"/>
-        </w:rPr>
-      </w:pPr>
-    </w:p>
-    <w:p>
-      <w:pPr>
-        <w:pStyle w:val="BodyText"/>
-        <w:rPr>
-          <w:sz w:val="20"/>
-        </w:rPr>
-      </w:pPr>
-      <w:r>
-        <w:rPr>
-          <w:sz w:val="20"/>
-        </w:rPr>
-        <w:t>// we need to change this part with the arrows….</w:t>
-      </w:r>
-    </w:p>
-    <w:p>
-      <w:pPr>
-        <w:pStyle w:val="BodyText"/>
-        <w:rPr>
-          <w:sz w:val="23"/>
-        </w:rPr>
+        <w:spacing w:before="1"/>
+        <w:ind w:left="100"/>
+        <w:jc w:val="both"/>
       </w:pPr>
       <w:r>
         <w:rPr>
           <w:noProof/>
         </w:rPr>
         <w:drawing>
-          <wp:anchor distT="0" distB="0" distL="0" distR="0" simplePos="0" relativeHeight="251668992" behindDoc="0" locked="0" layoutInCell="1" allowOverlap="1" wp14:anchorId="10055731" wp14:editId="1CA366E5">
+          <wp:anchor distT="0" distB="0" distL="0" distR="0" simplePos="0" relativeHeight="251656192" behindDoc="0" locked="0" layoutInCell="1" allowOverlap="1" wp14:anchorId="10055731" wp14:editId="1CA366E5">
             <wp:simplePos x="0" y="0"/>
             <wp:positionH relativeFrom="page">
               <wp:posOffset>914400</wp:posOffset>
@@ -3374,6 +3351,7 @@
           <w:b/>
         </w:rPr>
       </w:pPr>
+      <w:bookmarkStart w:id="0" w:name="_GoBack"/>
       <w:r>
         <w:rPr>
           <w:noProof/>
@@ -3438,6 +3416,7 @@
           </wp:anchor>
         </w:drawing>
       </w:r>
+      <w:bookmarkEnd w:id="0"/>
     </w:p>
     <w:p>
       <w:pPr>
@@ -3943,7 +3922,7 @@
         </w:rPr>
         <w:lastRenderedPageBreak/>
         <w:drawing>
-          <wp:inline distT="0" distB="0" distL="0" distR="0" wp14:anchorId="644F002A" wp14:editId="19202128">
+          <wp:inline distT="0" distB="0" distL="0" distR="0" wp14:anchorId="644F002A" wp14:editId="316503FB">
             <wp:extent cx="5994400" cy="6889750"/>
             <wp:effectExtent l="0" t="0" r="6350" b="6350"/>
             <wp:docPr id="25" name="Picture 25"/>
@@ -4241,30 +4220,49 @@
     </w:p>
     <w:p>
       <w:pPr>
-        <w:pStyle w:val="BodyText"/>
-        <w:spacing w:before="10"/>
+        <w:widowControl w:val="0"/>
+        <w:tabs>
+          <w:tab w:val="left" w:pos="286"/>
+        </w:tabs>
+        <w:autoSpaceDE w:val="0"/>
+        <w:autoSpaceDN w:val="0"/>
+        <w:spacing w:after="0" w:line="251" w:lineRule="exact"/>
         <w:rPr>
           <w:b/>
-          <w:sz w:val="18"/>
-        </w:rPr>
-      </w:pPr>
-      <w:r>
-        <w:rPr>
+        </w:rPr>
+      </w:pPr>
+    </w:p>
+    <w:p>
+      <w:pPr>
+        <w:widowControl w:val="0"/>
+        <w:tabs>
+          <w:tab w:val="left" w:pos="286"/>
+        </w:tabs>
+        <w:autoSpaceDE w:val="0"/>
+        <w:autoSpaceDN w:val="0"/>
+        <w:spacing w:after="0" w:line="251" w:lineRule="exact"/>
+        <w:rPr>
+          <w:b/>
+        </w:rPr>
+      </w:pPr>
+      <w:r>
+        <w:rPr>
+          <w:b/>
           <w:noProof/>
         </w:rPr>
         <w:drawing>
-          <wp:anchor distT="0" distB="0" distL="0" distR="0" simplePos="0" relativeHeight="251673088" behindDoc="0" locked="0" layoutInCell="1" allowOverlap="1" wp14:anchorId="16CE88D5" wp14:editId="56DD28FD">
+          <wp:anchor distT="0" distB="0" distL="114300" distR="114300" simplePos="0" relativeHeight="251658240" behindDoc="0" locked="0" layoutInCell="1" allowOverlap="1" wp14:anchorId="71587195" wp14:editId="51182203">
             <wp:simplePos x="0" y="0"/>
-            <wp:positionH relativeFrom="page">
-              <wp:posOffset>914400</wp:posOffset>
+            <wp:positionH relativeFrom="column">
+              <wp:posOffset>88900</wp:posOffset>
             </wp:positionH>
             <wp:positionV relativeFrom="paragraph">
-              <wp:posOffset>163195</wp:posOffset>
+              <wp:posOffset>66675</wp:posOffset>
             </wp:positionV>
-            <wp:extent cx="6033770" cy="3872230"/>
-            <wp:effectExtent l="0" t="0" r="5080" b="0"/>
-            <wp:wrapTopAndBottom/>
-            <wp:docPr id="74" name="Picture 74"/>
+            <wp:extent cx="5683250" cy="2876550"/>
+            <wp:effectExtent l="0" t="0" r="0" b="0"/>
+            <wp:wrapSquare wrapText="bothSides"/>
+            <wp:docPr id="87" name="Picture 87"/>
             <wp:cNvGraphicFramePr>
               <a:graphicFrameLocks xmlns:a="http://schemas.openxmlformats.org/drawingml/2006/main" noChangeAspect="1"/>
             </wp:cNvGraphicFramePr>
@@ -4272,7 +4270,7 @@
               <a:graphicData uri="http://schemas.openxmlformats.org/drawingml/2006/picture">
                 <pic:pic xmlns:pic="http://schemas.openxmlformats.org/drawingml/2006/picture">
                   <pic:nvPicPr>
-                    <pic:cNvPr id="0" name="Picture 47"/>
+                    <pic:cNvPr id="0" name="Picture 2"/>
                     <pic:cNvPicPr>
                       <a:picLocks noChangeAspect="1" noChangeArrowheads="1"/>
                     </pic:cNvPicPr>
@@ -4293,7 +4291,7 @@
                   <pic:spPr bwMode="auto">
                     <a:xfrm>
                       <a:off x="0" y="0"/>
-                      <a:ext cx="6033770" cy="3872230"/>
+                      <a:ext cx="5683250" cy="2876550"/>
                     </a:xfrm>
                     <a:prstGeom prst="rect">
                       <a:avLst/>
@@ -4315,6 +4313,86 @@
     </w:p>
     <w:p>
       <w:pPr>
+        <w:widowControl w:val="0"/>
+        <w:tabs>
+          <w:tab w:val="left" w:pos="286"/>
+        </w:tabs>
+        <w:autoSpaceDE w:val="0"/>
+        <w:autoSpaceDN w:val="0"/>
+        <w:spacing w:after="0" w:line="251" w:lineRule="exact"/>
+        <w:rPr>
+          <w:b/>
+        </w:rPr>
+      </w:pPr>
+    </w:p>
+    <w:p>
+      <w:pPr>
+        <w:widowControl w:val="0"/>
+        <w:tabs>
+          <w:tab w:val="left" w:pos="286"/>
+        </w:tabs>
+        <w:autoSpaceDE w:val="0"/>
+        <w:autoSpaceDN w:val="0"/>
+        <w:spacing w:after="0" w:line="251" w:lineRule="exact"/>
+        <w:rPr>
+          <w:b/>
+        </w:rPr>
+      </w:pPr>
+    </w:p>
+    <w:p>
+      <w:pPr>
+        <w:widowControl w:val="0"/>
+        <w:tabs>
+          <w:tab w:val="left" w:pos="286"/>
+        </w:tabs>
+        <w:autoSpaceDE w:val="0"/>
+        <w:autoSpaceDN w:val="0"/>
+        <w:spacing w:after="0" w:line="251" w:lineRule="exact"/>
+        <w:rPr>
+          <w:b/>
+        </w:rPr>
+      </w:pPr>
+    </w:p>
+    <w:p>
+      <w:pPr>
+        <w:widowControl w:val="0"/>
+        <w:tabs>
+          <w:tab w:val="left" w:pos="286"/>
+        </w:tabs>
+        <w:autoSpaceDE w:val="0"/>
+        <w:autoSpaceDN w:val="0"/>
+        <w:spacing w:after="0" w:line="251" w:lineRule="exact"/>
+        <w:rPr>
+          <w:b/>
+        </w:rPr>
+      </w:pPr>
+    </w:p>
+    <w:p>
+      <w:pPr>
+        <w:widowControl w:val="0"/>
+        <w:tabs>
+          <w:tab w:val="left" w:pos="286"/>
+        </w:tabs>
+        <w:autoSpaceDE w:val="0"/>
+        <w:autoSpaceDN w:val="0"/>
+        <w:spacing w:after="0" w:line="251" w:lineRule="exact"/>
+        <w:rPr>
+          <w:b/>
+        </w:rPr>
+      </w:pPr>
+    </w:p>
+    <w:p>
+      <w:pPr>
+        <w:pStyle w:val="BodyText"/>
+        <w:spacing w:before="10"/>
+        <w:rPr>
+          <w:b/>
+          <w:sz w:val="18"/>
+        </w:rPr>
+      </w:pPr>
+    </w:p>
+    <w:p>
+      <w:pPr>
         <w:rPr>
           <w:sz w:val="18"/>
         </w:rPr>
@@ -4327,23 +4405,165 @@
     </w:p>
     <w:p>
       <w:pPr>
-        <w:pStyle w:val="ListParagraph"/>
         <w:widowControl w:val="0"/>
-        <w:numPr>
-          <w:ilvl w:val="0"/>
-          <w:numId w:val="22"/>
-        </w:numPr>
         <w:tabs>
           <w:tab w:val="left" w:pos="286"/>
         </w:tabs>
         <w:autoSpaceDE w:val="0"/>
         <w:autoSpaceDN w:val="0"/>
         <w:spacing w:before="89" w:after="0" w:line="240" w:lineRule="auto"/>
-        <w:ind w:right="1924" w:firstLine="0"/>
-        <w:contextualSpacing w:val="0"/>
-      </w:pPr>
-      <w:r>
+        <w:ind w:right="1924"/>
+      </w:pPr>
+      <w:r>
+        <w:rPr>
+          <w:noProof/>
+        </w:rPr>
         <w:lastRenderedPageBreak/>
+        <w:drawing>
+          <wp:anchor distT="0" distB="0" distL="0" distR="0" simplePos="0" relativeHeight="251657216" behindDoc="0" locked="0" layoutInCell="1" allowOverlap="1" wp14:anchorId="16CE88D5" wp14:editId="013B9C6E">
+            <wp:simplePos x="0" y="0"/>
+            <wp:positionH relativeFrom="page">
+              <wp:posOffset>1250950</wp:posOffset>
+            </wp:positionH>
+            <wp:positionV relativeFrom="paragraph">
+              <wp:posOffset>-387350</wp:posOffset>
+            </wp:positionV>
+            <wp:extent cx="5067300" cy="3251835"/>
+            <wp:effectExtent l="0" t="0" r="0" b="5715"/>
+            <wp:wrapTopAndBottom/>
+            <wp:docPr id="74" name="Picture 74"/>
+            <wp:cNvGraphicFramePr>
+              <a:graphicFrameLocks xmlns:a="http://schemas.openxmlformats.org/drawingml/2006/main" noChangeAspect="1"/>
+            </wp:cNvGraphicFramePr>
+            <a:graphic xmlns:a="http://schemas.openxmlformats.org/drawingml/2006/main">
+              <a:graphicData uri="http://schemas.openxmlformats.org/drawingml/2006/picture">
+                <pic:pic xmlns:pic="http://schemas.openxmlformats.org/drawingml/2006/picture">
+                  <pic:nvPicPr>
+                    <pic:cNvPr id="0" name="Picture 47"/>
+                    <pic:cNvPicPr>
+                      <a:picLocks noChangeAspect="1" noChangeArrowheads="1"/>
+                    </pic:cNvPicPr>
+                  </pic:nvPicPr>
+                  <pic:blipFill>
+                    <a:blip r:embed="rId24">
+                      <a:extLst>
+                        <a:ext uri="{28A0092B-C50C-407E-A947-70E740481C1C}">
+                          <a14:useLocalDpi xmlns:a14="http://schemas.microsoft.com/office/drawing/2010/main" val="0"/>
+                        </a:ext>
+                      </a:extLst>
+                    </a:blip>
+                    <a:srcRect/>
+                    <a:stretch>
+                      <a:fillRect/>
+                    </a:stretch>
+                  </pic:blipFill>
+                  <pic:spPr bwMode="auto">
+                    <a:xfrm>
+                      <a:off x="0" y="0"/>
+                      <a:ext cx="5067300" cy="3251835"/>
+                    </a:xfrm>
+                    <a:prstGeom prst="rect">
+                      <a:avLst/>
+                    </a:prstGeom>
+                    <a:noFill/>
+                  </pic:spPr>
+                </pic:pic>
+              </a:graphicData>
+            </a:graphic>
+            <wp14:sizeRelH relativeFrom="page">
+              <wp14:pctWidth>0</wp14:pctWidth>
+            </wp14:sizeRelH>
+            <wp14:sizeRelV relativeFrom="page">
+              <wp14:pctHeight>0</wp14:pctHeight>
+            </wp14:sizeRelV>
+          </wp:anchor>
+        </w:drawing>
+      </w:r>
+    </w:p>
+    <w:p>
+      <w:pPr>
+        <w:widowControl w:val="0"/>
+        <w:tabs>
+          <w:tab w:val="left" w:pos="286"/>
+        </w:tabs>
+        <w:autoSpaceDE w:val="0"/>
+        <w:autoSpaceDN w:val="0"/>
+        <w:spacing w:before="89" w:after="0" w:line="240" w:lineRule="auto"/>
+        <w:ind w:right="1924"/>
+      </w:pPr>
+    </w:p>
+    <w:p>
+      <w:pPr>
+        <w:widowControl w:val="0"/>
+        <w:tabs>
+          <w:tab w:val="left" w:pos="286"/>
+        </w:tabs>
+        <w:autoSpaceDE w:val="0"/>
+        <w:autoSpaceDN w:val="0"/>
+        <w:spacing w:before="89" w:after="0" w:line="240" w:lineRule="auto"/>
+        <w:ind w:right="1924"/>
+      </w:pPr>
+    </w:p>
+    <w:p>
+      <w:pPr>
+        <w:widowControl w:val="0"/>
+        <w:tabs>
+          <w:tab w:val="left" w:pos="286"/>
+        </w:tabs>
+        <w:autoSpaceDE w:val="0"/>
+        <w:autoSpaceDN w:val="0"/>
+        <w:spacing w:before="89" w:after="0" w:line="240" w:lineRule="auto"/>
+        <w:ind w:right="1924"/>
+      </w:pPr>
+    </w:p>
+    <w:p>
+      <w:pPr>
+        <w:widowControl w:val="0"/>
+        <w:tabs>
+          <w:tab w:val="left" w:pos="286"/>
+        </w:tabs>
+        <w:autoSpaceDE w:val="0"/>
+        <w:autoSpaceDN w:val="0"/>
+        <w:spacing w:before="89" w:after="0" w:line="240" w:lineRule="auto"/>
+        <w:ind w:right="1924"/>
+      </w:pPr>
+    </w:p>
+    <w:p>
+      <w:pPr>
+        <w:widowControl w:val="0"/>
+        <w:tabs>
+          <w:tab w:val="left" w:pos="286"/>
+        </w:tabs>
+        <w:autoSpaceDE w:val="0"/>
+        <w:autoSpaceDN w:val="0"/>
+        <w:spacing w:before="89" w:after="0" w:line="240" w:lineRule="auto"/>
+        <w:ind w:right="1924"/>
+      </w:pPr>
+    </w:p>
+    <w:p>
+      <w:pPr>
+        <w:widowControl w:val="0"/>
+        <w:tabs>
+          <w:tab w:val="left" w:pos="286"/>
+        </w:tabs>
+        <w:autoSpaceDE w:val="0"/>
+        <w:autoSpaceDN w:val="0"/>
+        <w:spacing w:before="89" w:after="0" w:line="240" w:lineRule="auto"/>
+        <w:ind w:right="1924"/>
+      </w:pPr>
+    </w:p>
+    <w:p>
+      <w:pPr>
+        <w:widowControl w:val="0"/>
+        <w:tabs>
+          <w:tab w:val="left" w:pos="286"/>
+        </w:tabs>
+        <w:autoSpaceDE w:val="0"/>
+        <w:autoSpaceDN w:val="0"/>
+        <w:spacing w:before="89" w:after="0" w:line="240" w:lineRule="auto"/>
+        <w:ind w:right="1924"/>
+      </w:pPr>
+      <w:r>
         <w:t xml:space="preserve">One triggers </w:t>
       </w:r>
       <w:r>
@@ -4429,7 +4649,7 @@
                     </pic:cNvPicPr>
                   </pic:nvPicPr>
                   <pic:blipFill>
-                    <a:blip r:embed="rId24">
+                    <a:blip r:embed="rId25">
                       <a:extLst>
                         <a:ext uri="{28A0092B-C50C-407E-A947-70E740481C1C}">
                           <a14:useLocalDpi xmlns:a14="http://schemas.microsoft.com/office/drawing/2010/main" val="0"/>
@@ -4522,7 +4742,7 @@
                     </pic:cNvPicPr>
                   </pic:nvPicPr>
                   <pic:blipFill>
-                    <a:blip r:embed="rId25">
+                    <a:blip r:embed="rId26">
                       <a:extLst>
                         <a:ext uri="{28A0092B-C50C-407E-A947-70E740481C1C}">
                           <a14:useLocalDpi xmlns:a14="http://schemas.microsoft.com/office/drawing/2010/main" val="0"/>
@@ -4629,7 +4849,7 @@
                           </pic:cNvPicPr>
                         </pic:nvPicPr>
                         <pic:blipFill>
-                          <a:blip r:embed="rId26" cstate="print">
+                          <a:blip r:embed="rId27" cstate="print">
                             <a:extLst>
                               <a:ext uri="{28A0092B-C50C-407E-A947-70E740481C1C}">
                                 <a14:useLocalDpi xmlns:a14="http://schemas.microsoft.com/office/drawing/2010/main" val="0"/>
@@ -4669,7 +4889,7 @@
                           </pic:cNvPicPr>
                         </pic:nvPicPr>
                         <pic:blipFill>
-                          <a:blip r:embed="rId27" cstate="print">
+                          <a:blip r:embed="rId28" cstate="print">
                             <a:extLst>
                               <a:ext uri="{28A0092B-C50C-407E-A947-70E740481C1C}">
                                 <a14:useLocalDpi xmlns:a14="http://schemas.microsoft.com/office/drawing/2010/main" val="0"/>
@@ -4709,7 +4929,7 @@
                           </pic:cNvPicPr>
                         </pic:nvPicPr>
                         <pic:blipFill>
-                          <a:blip r:embed="rId28" cstate="print">
+                          <a:blip r:embed="rId29" cstate="print">
                             <a:extLst>
                               <a:ext uri="{28A0092B-C50C-407E-A947-70E740481C1C}">
                                 <a14:useLocalDpi xmlns:a14="http://schemas.microsoft.com/office/drawing/2010/main" val="0"/>
@@ -4755,7 +4975,7 @@
           </mc:Choice>
           <mc:Fallback>
             <w:pict>
-              <v:group w14:anchorId="16161A79" id="Group 67" o:spid="_x0000_s1026" style="position:absolute;margin-left:82.8pt;margin-top:198.25pt;width:66.75pt;height:40.6pt;z-index:251676160;mso-position-horizontal-relative:page" coordorigin="-1" coordsize="1334,812" o:gfxdata="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">
+              <v:group w14:anchorId="69602E66" id="Group 67" o:spid="_x0000_s1026" style="position:absolute;margin-left:82.8pt;margin-top:198.25pt;width:66.75pt;height:40.6pt;z-index:251676160;mso-position-horizontal-relative:page" coordorigin="-1" coordsize="1334,812" o:gfxdata="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">
                 <v:line id="Line 24" o:spid="_x0000_s1027" style="position:absolute;visibility:visible;mso-wrap-style:square" from="134,363" to="571,363" o:connectortype="straight" o:gfxdata="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" strokecolor="#0c0c0c" strokeweight="1.2pt"/>
                 <v:shapetype id="_x0000_t75" coordsize="21600,21600" o:spt="75" o:preferrelative="t" path="m@4@5l@4@11@9@11@9@5xe" filled="f" stroked="f">
                   <v:stroke joinstyle="miter"/>
@@ -4777,13 +4997,13 @@
                   <o:lock v:ext="edit" aspectratio="t"/>
                 </v:shapetype>
                 <v:shape id="Picture 69" o:spid="_x0000_s1028" type="#_x0000_t75" style="position:absolute;left:-1;width:461;height:164;visibility:visible;mso-wrap-style:square" o:gfxdata="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">
-                  <v:imagedata r:id="rId29" o:title=""/>
+                  <v:imagedata r:id="rId30" o:title=""/>
                 </v:shape>
                 <v:shape id="Picture 70" o:spid="_x0000_s1029" type="#_x0000_t75" style="position:absolute;left:119;top:624;width:1138;height:188;visibility:visible;mso-wrap-style:square" o:gfxdata="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">
-                  <v:imagedata r:id="rId30" o:title=""/>
+                  <v:imagedata r:id="rId31" o:title=""/>
                 </v:shape>
                 <v:shape id="Picture 71" o:spid="_x0000_s1030" type="#_x0000_t75" style="position:absolute;left:114;top:211;width:1219;height:389;visibility:visible;mso-wrap-style:square" o:gfxdata="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">
-                  <v:imagedata r:id="rId31" o:title=""/>
+                  <v:imagedata r:id="rId32" o:title=""/>
                 </v:shape>
                 <w10:wrap anchorx="page"/>
               </v:group>
@@ -4864,7 +5084,7 @@
                           </pic:cNvPicPr>
                         </pic:nvPicPr>
                         <pic:blipFill>
-                          <a:blip r:embed="rId32" cstate="print">
+                          <a:blip r:embed="rId33" cstate="print">
                             <a:extLst>
                               <a:ext uri="{28A0092B-C50C-407E-A947-70E740481C1C}">
                                 <a14:useLocalDpi xmlns:a14="http://schemas.microsoft.com/office/drawing/2010/main" val="0"/>
@@ -4910,10 +5130,10 @@
           </mc:Choice>
           <mc:Fallback>
             <w:pict>
-              <v:group w14:anchorId="76135A75" id="Group 64" o:spid="_x0000_s1026" style="position:absolute;margin-left:75.35pt;margin-top:21.15pt;width:91.95pt;height:15.6pt;z-index:251677184;mso-position-horizontal-relative:page" coordorigin="-1" coordsize="1839,312" o:gfxdata="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">
+              <v:group w14:anchorId="3B9A2749" id="Group 64" o:spid="_x0000_s1026" style="position:absolute;margin-left:75.35pt;margin-top:21.15pt;width:91.95pt;height:15.6pt;z-index:251677184;mso-position-horizontal-relative:page" coordorigin="-1" coordsize="1839,312" o:gfxdata="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">
                 <v:line id="Line 29" o:spid="_x0000_s1027" style="position:absolute;visibility:visible;mso-wrap-style:square" from="153,295" to="1838,295" o:connectortype="straight" o:gfxdata="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" strokeweight=".72pt"/>
                 <v:shape id="Picture 66" o:spid="_x0000_s1028" type="#_x0000_t75" style="position:absolute;left:-1;width:1819;height:312;visibility:visible;mso-wrap-style:square" o:gfxdata="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">
-                  <v:imagedata r:id="rId33" o:title=""/>
+                  <v:imagedata r:id="rId34" o:title=""/>
                 </v:shape>
                 <w10:wrap anchorx="page"/>
               </v:group>
@@ -4952,7 +5172,7 @@
                     </pic:cNvPicPr>
                   </pic:nvPicPr>
                   <pic:blipFill>
-                    <a:blip r:embed="rId34">
+                    <a:blip r:embed="rId35">
                       <a:extLst>
                         <a:ext uri="{28A0092B-C50C-407E-A947-70E740481C1C}">
                           <a14:useLocalDpi xmlns:a14="http://schemas.microsoft.com/office/drawing/2010/main" val="0"/>
@@ -5017,7 +5237,7 @@
                     </pic:cNvPicPr>
                   </pic:nvPicPr>
                   <pic:blipFill>
-                    <a:blip r:embed="rId35">
+                    <a:blip r:embed="rId36">
                       <a:extLst>
                         <a:ext uri="{28A0092B-C50C-407E-A947-70E740481C1C}">
                           <a14:useLocalDpi xmlns:a14="http://schemas.microsoft.com/office/drawing/2010/main" val="0"/>
@@ -5082,7 +5302,7 @@
                     </pic:cNvPicPr>
                   </pic:nvPicPr>
                   <pic:blipFill>
-                    <a:blip r:embed="rId36">
+                    <a:blip r:embed="rId37">
                       <a:extLst>
                         <a:ext uri="{28A0092B-C50C-407E-A947-70E740481C1C}">
                           <a14:useLocalDpi xmlns:a14="http://schemas.microsoft.com/office/drawing/2010/main" val="0"/>
@@ -5463,7 +5683,7 @@
                           </pic:cNvPicPr>
                         </pic:nvPicPr>
                         <pic:blipFill>
-                          <a:blip r:embed="rId37">
+                          <a:blip r:embed="rId38">
                             <a:extLst>
                               <a:ext uri="{28A0092B-C50C-407E-A947-70E740481C1C}">
                                 <a14:useLocalDpi xmlns:a14="http://schemas.microsoft.com/office/drawing/2010/main" val="0"/>
@@ -5503,7 +5723,7 @@
                           </pic:cNvPicPr>
                         </pic:nvPicPr>
                         <pic:blipFill>
-                          <a:blip r:embed="rId38">
+                          <a:blip r:embed="rId39">
                             <a:extLst>
                               <a:ext uri="{28A0092B-C50C-407E-A947-70E740481C1C}">
                                 <a14:useLocalDpi xmlns:a14="http://schemas.microsoft.com/office/drawing/2010/main" val="0"/>
@@ -5543,12 +5763,12 @@
           </mc:Choice>
           <mc:Fallback>
             <w:pict>
-              <v:group w14:anchorId="22BAED8C" id="Group 58" o:spid="_x0000_s1026" style="width:74.9pt;height:32.65pt;mso-position-horizontal-relative:char;mso-position-vertical-relative:line" coordsize="1498,653" o:gfxdata="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">
+              <v:group w14:anchorId="6F018482" id="Group 58" o:spid="_x0000_s1026" style="width:74.9pt;height:32.65pt;mso-position-horizontal-relative:char;mso-position-vertical-relative:line" coordsize="1498,653" o:gfxdata="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">
                 <v:shape id="Picture 3" o:spid="_x0000_s1027" type="#_x0000_t75" style="position:absolute;width:1498;height:408;visibility:visible;mso-wrap-style:square" o:gfxdata="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">
-                  <v:imagedata r:id="rId39" o:title=""/>
+                  <v:imagedata r:id="rId40" o:title=""/>
                 </v:shape>
                 <v:shape id="Picture 4" o:spid="_x0000_s1028" type="#_x0000_t75" style="position:absolute;top:432;width:524;height:221;visibility:visible;mso-wrap-style:square" o:gfxdata="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">
-                  <v:imagedata r:id="rId40" o:title=""/>
+                  <v:imagedata r:id="rId41" o:title=""/>
                 </v:shape>
                 <w10:anchorlock/>
               </v:group>
@@ -5587,7 +5807,7 @@
                     </pic:cNvPicPr>
                   </pic:nvPicPr>
                   <pic:blipFill>
-                    <a:blip r:embed="rId41">
+                    <a:blip r:embed="rId42">
                       <a:extLst>
                         <a:ext uri="{28A0092B-C50C-407E-A947-70E740481C1C}">
                           <a14:useLocalDpi xmlns:a14="http://schemas.microsoft.com/office/drawing/2010/main" val="0"/>
@@ -5657,7 +5877,7 @@
                     </pic:cNvPicPr>
                   </pic:nvPicPr>
                   <pic:blipFill>
-                    <a:blip r:embed="rId42">
+                    <a:blip r:embed="rId43">
                       <a:extLst>
                         <a:ext uri="{28A0092B-C50C-407E-A947-70E740481C1C}">
                           <a14:useLocalDpi xmlns:a14="http://schemas.microsoft.com/office/drawing/2010/main" val="0"/>
@@ -5721,7 +5941,7 @@
                     </pic:cNvPicPr>
                   </pic:nvPicPr>
                   <pic:blipFill>
-                    <a:blip r:embed="rId43">
+                    <a:blip r:embed="rId44">
                       <a:extLst>
                         <a:ext uri="{28A0092B-C50C-407E-A947-70E740481C1C}">
                           <a14:useLocalDpi xmlns:a14="http://schemas.microsoft.com/office/drawing/2010/main" val="0"/>
@@ -5802,7 +6022,7 @@
                     </pic:cNvPicPr>
                   </pic:nvPicPr>
                   <pic:blipFill>
-                    <a:blip r:embed="rId44">
+                    <a:blip r:embed="rId45">
                       <a:extLst>
                         <a:ext uri="{28A0092B-C50C-407E-A947-70E740481C1C}">
                           <a14:useLocalDpi xmlns:a14="http://schemas.microsoft.com/office/drawing/2010/main" val="0"/>
@@ -5866,7 +6086,7 @@
                     </pic:cNvPicPr>
                   </pic:nvPicPr>
                   <pic:blipFill>
-                    <a:blip r:embed="rId45">
+                    <a:blip r:embed="rId46">
                       <a:extLst>
                         <a:ext uri="{28A0092B-C50C-407E-A947-70E740481C1C}">
                           <a14:useLocalDpi xmlns:a14="http://schemas.microsoft.com/office/drawing/2010/main" val="0"/>
@@ -5930,7 +6150,7 @@
                     </pic:cNvPicPr>
                   </pic:nvPicPr>
                   <pic:blipFill>
-                    <a:blip r:embed="rId46">
+                    <a:blip r:embed="rId47">
                       <a:extLst>
                         <a:ext uri="{28A0092B-C50C-407E-A947-70E740481C1C}">
                           <a14:useLocalDpi xmlns:a14="http://schemas.microsoft.com/office/drawing/2010/main" val="0"/>
@@ -5994,7 +6214,7 @@
                     </pic:cNvPicPr>
                   </pic:nvPicPr>
                   <pic:blipFill>
-                    <a:blip r:embed="rId47">
+                    <a:blip r:embed="rId48">
                       <a:extLst>
                         <a:ext uri="{28A0092B-C50C-407E-A947-70E740481C1C}">
                           <a14:useLocalDpi xmlns:a14="http://schemas.microsoft.com/office/drawing/2010/main" val="0"/>
@@ -6180,7 +6400,7 @@
                     </pic:cNvPicPr>
                   </pic:nvPicPr>
                   <pic:blipFill>
-                    <a:blip r:embed="rId48">
+                    <a:blip r:embed="rId49">
                       <a:extLst>
                         <a:ext uri="{28A0092B-C50C-407E-A947-70E740481C1C}">
                           <a14:useLocalDpi xmlns:a14="http://schemas.microsoft.com/office/drawing/2010/main" val="0"/>
@@ -6244,7 +6464,7 @@
                     </pic:cNvPicPr>
                   </pic:nvPicPr>
                   <pic:blipFill>
-                    <a:blip r:embed="rId49">
+                    <a:blip r:embed="rId50">
                       <a:extLst>
                         <a:ext uri="{28A0092B-C50C-407E-A947-70E740481C1C}">
                           <a14:useLocalDpi xmlns:a14="http://schemas.microsoft.com/office/drawing/2010/main" val="0"/>
@@ -6308,7 +6528,7 @@
                     </pic:cNvPicPr>
                   </pic:nvPicPr>
                   <pic:blipFill>
-                    <a:blip r:embed="rId50">
+                    <a:blip r:embed="rId51">
                       <a:extLst>
                         <a:ext uri="{28A0092B-C50C-407E-A947-70E740481C1C}">
                           <a14:useLocalDpi xmlns:a14="http://schemas.microsoft.com/office/drawing/2010/main" val="0"/>
@@ -6382,7 +6602,7 @@
                           </pic:cNvPicPr>
                         </pic:nvPicPr>
                         <pic:blipFill>
-                          <a:blip r:embed="rId51" cstate="print">
+                          <a:blip r:embed="rId52" cstate="print">
                             <a:extLst>
                               <a:ext uri="{28A0092B-C50C-407E-A947-70E740481C1C}">
                                 <a14:useLocalDpi xmlns:a14="http://schemas.microsoft.com/office/drawing/2010/main" val="0"/>
@@ -6422,7 +6642,7 @@
                           </pic:cNvPicPr>
                         </pic:nvPicPr>
                         <pic:blipFill>
-                          <a:blip r:embed="rId52" cstate="print">
+                          <a:blip r:embed="rId53" cstate="print">
                             <a:extLst>
                               <a:ext uri="{28A0092B-C50C-407E-A947-70E740481C1C}">
                                 <a14:useLocalDpi xmlns:a14="http://schemas.microsoft.com/office/drawing/2010/main" val="0"/>
@@ -6468,12 +6688,12 @@
           </mc:Choice>
           <mc:Fallback>
             <w:pict>
-              <v:group w14:anchorId="28E39AF3" id="Group 46" o:spid="_x0000_s1026" style="position:absolute;margin-left:1in;margin-top:40.6pt;width:84.25pt;height:22.1pt;z-index:-251625984;mso-wrap-distance-left:0;mso-wrap-distance-right:0;mso-position-horizontal-relative:page" coordorigin="-1,-1" coordsize="1685,442" o:gfxdata="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">
+              <v:group w14:anchorId="077F7A78" id="Group 46" o:spid="_x0000_s1026" style="position:absolute;margin-left:1in;margin-top:40.6pt;width:84.25pt;height:22.1pt;z-index:-251625984;mso-wrap-distance-left:0;mso-wrap-distance-right:0;mso-position-horizontal-relative:page" coordorigin="-1,-1" coordsize="1685,442" o:gfxdata="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">
                 <v:shape id="Picture 47" o:spid="_x0000_s1027" type="#_x0000_t75" style="position:absolute;left:201;top:-1;width:1483;height:221;visibility:visible;mso-wrap-style:square" o:gfxdata="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">
-                  <v:imagedata r:id="rId53" o:title=""/>
+                  <v:imagedata r:id="rId54" o:title=""/>
                 </v:shape>
                 <v:shape id="Picture 48" o:spid="_x0000_s1028" type="#_x0000_t75" style="position:absolute;left:-1;top:287;width:960;height:154;visibility:visible;mso-wrap-style:square" o:gfxdata="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">
-                  <v:imagedata r:id="rId54" o:title=""/>
+                  <v:imagedata r:id="rId55" o:title=""/>
                 </v:shape>
                 <w10:wrap type="topAndBottom" anchorx="page"/>
               </v:group>
@@ -6569,7 +6789,7 @@
                     </pic:cNvPicPr>
                   </pic:nvPicPr>
                   <pic:blipFill>
-                    <a:blip r:embed="rId55">
+                    <a:blip r:embed="rId56">
                       <a:extLst>
                         <a:ext uri="{28A0092B-C50C-407E-A947-70E740481C1C}">
                           <a14:useLocalDpi xmlns:a14="http://schemas.microsoft.com/office/drawing/2010/main" val="0"/>
@@ -6675,7 +6895,7 @@
                           </pic:cNvPicPr>
                         </pic:nvPicPr>
                         <pic:blipFill>
-                          <a:blip r:embed="rId56" cstate="print">
+                          <a:blip r:embed="rId57" cstate="print">
                             <a:extLst>
                               <a:ext uri="{28A0092B-C50C-407E-A947-70E740481C1C}">
                                 <a14:useLocalDpi xmlns:a14="http://schemas.microsoft.com/office/drawing/2010/main" val="0"/>
@@ -6715,7 +6935,7 @@
                           </pic:cNvPicPr>
                         </pic:nvPicPr>
                         <pic:blipFill>
-                          <a:blip r:embed="rId57" cstate="print">
+                          <a:blip r:embed="rId58" cstate="print">
                             <a:extLst>
                               <a:ext uri="{28A0092B-C50C-407E-A947-70E740481C1C}">
                                 <a14:useLocalDpi xmlns:a14="http://schemas.microsoft.com/office/drawing/2010/main" val="0"/>
@@ -6755,7 +6975,7 @@
                           </pic:cNvPicPr>
                         </pic:nvPicPr>
                         <pic:blipFill>
-                          <a:blip r:embed="rId58" cstate="print">
+                          <a:blip r:embed="rId59" cstate="print">
                             <a:extLst>
                               <a:ext uri="{28A0092B-C50C-407E-A947-70E740481C1C}">
                                 <a14:useLocalDpi xmlns:a14="http://schemas.microsoft.com/office/drawing/2010/main" val="0"/>
@@ -6801,16 +7021,16 @@
           </mc:Choice>
           <mc:Fallback>
             <w:pict>
-              <v:group w14:anchorId="23B41FE4" id="Group 40" o:spid="_x0000_s1026" style="position:absolute;margin-left:78.95pt;margin-top:10.4pt;width:318.7pt;height:34.6pt;z-index:-251623936;mso-wrap-distance-left:0;mso-wrap-distance-right:0;mso-position-horizontal-relative:page" coordorigin="-1" coordsize="6374,691" o:gfxdata="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">
+              <v:group w14:anchorId="7104AF36" id="Group 40" o:spid="_x0000_s1026" style="position:absolute;margin-left:78.95pt;margin-top:10.4pt;width:318.7pt;height:34.6pt;z-index:-251623936;mso-wrap-distance-left:0;mso-wrap-distance-right:0;mso-position-horizontal-relative:page" coordorigin="-1" coordsize="6374,691" o:gfxdata="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">
                 <v:line id="Line 41" o:spid="_x0000_s1027" style="position:absolute;visibility:visible;mso-wrap-style:square" from="19,238" to="451,238" o:connectortype="straight" o:gfxdata="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" strokecolor="#130f13" strokeweight="1.2pt"/>
                 <v:shape id="Picture 42" o:spid="_x0000_s1028" type="#_x0000_t75" style="position:absolute;left:4;top:288;width:1123;height:192;visibility:visible;mso-wrap-style:square" o:gfxdata="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">
-                  <v:imagedata r:id="rId59" o:title=""/>
+                  <v:imagedata r:id="rId60" o:title=""/>
                 </v:shape>
                 <v:shape id="Picture 43" o:spid="_x0000_s1029" type="#_x0000_t75" style="position:absolute;left:4;top:499;width:1119;height:192;visibility:visible;mso-wrap-style:square" o:gfxdata="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">
-                  <v:imagedata r:id="rId60" o:title=""/>
+                  <v:imagedata r:id="rId61" o:title=""/>
                 </v:shape>
                 <v:shape id="Picture 44" o:spid="_x0000_s1030" type="#_x0000_t75" style="position:absolute;left:-1;width:6374;height:279;visibility:visible;mso-wrap-style:square" o:gfxdata="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">
-                  <v:imagedata r:id="rId61" o:title=""/>
+                  <v:imagedata r:id="rId62" o:title=""/>
                 </v:shape>
                 <w10:wrap type="topAndBottom" anchorx="page"/>
               </v:group>
@@ -6868,7 +7088,7 @@
                     </pic:cNvPicPr>
                   </pic:nvPicPr>
                   <pic:blipFill>
-                    <a:blip r:embed="rId62">
+                    <a:blip r:embed="rId63">
                       <a:extLst>
                         <a:ext uri="{28A0092B-C50C-407E-A947-70E740481C1C}">
                           <a14:useLocalDpi xmlns:a14="http://schemas.microsoft.com/office/drawing/2010/main" val="0"/>
@@ -6932,7 +7152,7 @@
                     </pic:cNvPicPr>
                   </pic:nvPicPr>
                   <pic:blipFill>
-                    <a:blip r:embed="rId63">
+                    <a:blip r:embed="rId64">
                       <a:extLst>
                         <a:ext uri="{28A0092B-C50C-407E-A947-70E740481C1C}">
                           <a14:useLocalDpi xmlns:a14="http://schemas.microsoft.com/office/drawing/2010/main" val="0"/>
@@ -6996,7 +7216,7 @@
                     </pic:cNvPicPr>
                   </pic:nvPicPr>
                   <pic:blipFill>
-                    <a:blip r:embed="rId64">
+                    <a:blip r:embed="rId65">
                       <a:extLst>
                         <a:ext uri="{28A0092B-C50C-407E-A947-70E740481C1C}">
                           <a14:useLocalDpi xmlns:a14="http://schemas.microsoft.com/office/drawing/2010/main" val="0"/>
@@ -7054,7 +7274,7 @@
                     </pic:cNvPicPr>
                   </pic:nvPicPr>
                   <pic:blipFill>
-                    <a:blip r:embed="rId65">
+                    <a:blip r:embed="rId66">
                       <a:extLst>
                         <a:ext uri="{28A0092B-C50C-407E-A947-70E740481C1C}">
                           <a14:useLocalDpi xmlns:a14="http://schemas.microsoft.com/office/drawing/2010/main" val="0"/>
@@ -7158,7 +7378,7 @@
                     </pic:cNvPicPr>
                   </pic:nvPicPr>
                   <pic:blipFill>
-                    <a:blip r:embed="rId66">
+                    <a:blip r:embed="rId67">
                       <a:extLst>
                         <a:ext uri="{28A0092B-C50C-407E-A947-70E740481C1C}">
                           <a14:useLocalDpi xmlns:a14="http://schemas.microsoft.com/office/drawing/2010/main" val="0"/>
@@ -7355,7 +7575,7 @@
                     </pic:cNvPicPr>
                   </pic:nvPicPr>
                   <pic:blipFill>
-                    <a:blip r:embed="rId67">
+                    <a:blip r:embed="rId68">
                       <a:extLst>
                         <a:ext uri="{28A0092B-C50C-407E-A947-70E740481C1C}">
                           <a14:useLocalDpi xmlns:a14="http://schemas.microsoft.com/office/drawing/2010/main" val="0"/>
@@ -7423,7 +7643,7 @@
                     </pic:cNvPicPr>
                   </pic:nvPicPr>
                   <pic:blipFill>
-                    <a:blip r:embed="rId68">
+                    <a:blip r:embed="rId69">
                       <a:extLst>
                         <a:ext uri="{28A0092B-C50C-407E-A947-70E740481C1C}">
                           <a14:useLocalDpi xmlns:a14="http://schemas.microsoft.com/office/drawing/2010/main" val="0"/>
@@ -7538,7 +7758,7 @@
                     </pic:cNvPicPr>
                   </pic:nvPicPr>
                   <pic:blipFill>
-                    <a:blip r:embed="rId69">
+                    <a:blip r:embed="rId70">
                       <a:extLst>
                         <a:ext uri="{28A0092B-C50C-407E-A947-70E740481C1C}">
                           <a14:useLocalDpi xmlns:a14="http://schemas.microsoft.com/office/drawing/2010/main" val="0"/>
@@ -7618,7 +7838,7 @@
                     </pic:cNvPicPr>
                   </pic:nvPicPr>
                   <pic:blipFill>
-                    <a:blip r:embed="rId70">
+                    <a:blip r:embed="rId71">
                       <a:extLst>
                         <a:ext uri="{28A0092B-C50C-407E-A947-70E740481C1C}">
                           <a14:useLocalDpi xmlns:a14="http://schemas.microsoft.com/office/drawing/2010/main" val="0"/>
@@ -8308,7 +8528,7 @@
                           </pic:cNvPicPr>
                         </pic:nvPicPr>
                         <pic:blipFill>
-                          <a:blip r:embed="rId71">
+                          <a:blip r:embed="rId72">
                             <a:extLst>
                               <a:ext uri="{28A0092B-C50C-407E-A947-70E740481C1C}">
                                 <a14:useLocalDpi xmlns:a14="http://schemas.microsoft.com/office/drawing/2010/main" val="0"/>
@@ -9198,7 +9418,7 @@
                     </pic:cNvPicPr>
                   </pic:nvPicPr>
                   <pic:blipFill>
-                    <a:blip r:embed="rId72">
+                    <a:blip r:embed="rId73">
                       <a:extLst>
                         <a:ext uri="{28A0092B-C50C-407E-A947-70E740481C1C}">
                           <a14:useLocalDpi xmlns:a14="http://schemas.microsoft.com/office/drawing/2010/main" val="0"/>
@@ -9261,7 +9481,7 @@
                     </pic:cNvPicPr>
                   </pic:nvPicPr>
                   <pic:blipFill>
-                    <a:blip r:embed="rId73">
+                    <a:blip r:embed="rId74">
                       <a:extLst>
                         <a:ext uri="{28A0092B-C50C-407E-A947-70E740481C1C}">
                           <a14:useLocalDpi xmlns:a14="http://schemas.microsoft.com/office/drawing/2010/main" val="0"/>
@@ -9325,7 +9545,7 @@
                     </pic:cNvPicPr>
                   </pic:nvPicPr>
                   <pic:blipFill>
-                    <a:blip r:embed="rId74">
+                    <a:blip r:embed="rId75">
                       <a:extLst>
                         <a:ext uri="{28A0092B-C50C-407E-A947-70E740481C1C}">
                           <a14:useLocalDpi xmlns:a14="http://schemas.microsoft.com/office/drawing/2010/main" val="0"/>
@@ -9387,7 +9607,7 @@
                     </pic:cNvPicPr>
                   </pic:nvPicPr>
                   <pic:blipFill>
-                    <a:blip r:embed="rId75">
+                    <a:blip r:embed="rId76">
                       <a:extLst>
                         <a:ext uri="{28A0092B-C50C-407E-A947-70E740481C1C}">
                           <a14:useLocalDpi xmlns:a14="http://schemas.microsoft.com/office/drawing/2010/main" val="0"/>
@@ -9450,7 +9670,7 @@
                     </pic:cNvPicPr>
                   </pic:nvPicPr>
                   <pic:blipFill>
-                    <a:blip r:embed="rId76">
+                    <a:blip r:embed="rId77">
                       <a:extLst>
                         <a:ext uri="{28A0092B-C50C-407E-A947-70E740481C1C}">
                           <a14:useLocalDpi xmlns:a14="http://schemas.microsoft.com/office/drawing/2010/main" val="0"/>
@@ -9609,7 +9829,7 @@
                     </pic:cNvPicPr>
                   </pic:nvPicPr>
                   <pic:blipFill>
-                    <a:blip r:embed="rId77">
+                    <a:blip r:embed="rId78">
                       <a:extLst>
                         <a:ext uri="{28A0092B-C50C-407E-A947-70E740481C1C}">
                           <a14:useLocalDpi xmlns:a14="http://schemas.microsoft.com/office/drawing/2010/main" val="0"/>
@@ -9651,10 +9871,7 @@
     <w:p/>
     <w:p/>
     <w:p/>
-    <w:p>
-      <w:bookmarkStart w:id="0" w:name="_GoBack"/>
-      <w:bookmarkEnd w:id="0"/>
-    </w:p>
+    <w:p/>
     <w:p>
       <w:pPr>
         <w:jc w:val="both"/>
@@ -10340,7 +10557,7 @@
     </w:p>
     <w:p/>
     <w:sectPr>
-      <w:footerReference w:type="default" r:id="rId78"/>
+      <w:footerReference w:type="default" r:id="rId79"/>
       <w:pgSz w:w="11906" w:h="16838"/>
       <w:pgMar w:top="1440" w:right="1440" w:bottom="1276" w:left="1440" w:header="708" w:footer="708" w:gutter="0"/>
       <w:pgBorders w:offsetFrom="page">
@@ -13720,15 +13937,6 @@
   </w:num>
   <w:num w:numId="22">
     <w:abstractNumId w:val="13"/>
-    <w:lvlOverride w:ilvl="0"/>
-    <w:lvlOverride w:ilvl="1"/>
-    <w:lvlOverride w:ilvl="2"/>
-    <w:lvlOverride w:ilvl="3"/>
-    <w:lvlOverride w:ilvl="4"/>
-    <w:lvlOverride w:ilvl="5"/>
-    <w:lvlOverride w:ilvl="6"/>
-    <w:lvlOverride w:ilvl="7"/>
-    <w:lvlOverride w:ilvl="8"/>
   </w:num>
   <w:num w:numId="23">
     <w:abstractNumId w:val="11"/>
@@ -14939,7 +15147,7 @@
 </file>
 
 <file path=customXml/itemProps1.xml><?xml version="1.0" encoding="utf-8"?>
-<ds:datastoreItem xmlns:ds="http://schemas.openxmlformats.org/officeDocument/2006/customXml" ds:itemID="{CEB56B08-B838-4773-A179-5BB70A86271E}">
+<ds:datastoreItem xmlns:ds="http://schemas.openxmlformats.org/officeDocument/2006/customXml" ds:itemID="{EA4C2D6C-F8EE-475E-BFFF-BBC38496C330}">
   <ds:schemaRefs>
     <ds:schemaRef ds:uri="http://schemas.openxmlformats.org/officeDocument/2006/bibliography"/>
   </ds:schemaRefs>

</xml_diff>